<commit_message>
Commit Second user story and related work-19L-1229
</commit_message>
<xml_diff>
--- a/User Stories, ECP, BVA, State Dig, Gherkin tests.docx
+++ b/User Stories, ECP, BVA, State Dig, Gherkin tests.docx
@@ -90,15 +90,7 @@
         <w:rPr>
           <w:sz w:val="24"/>
         </w:rPr>
-        <w:t>As a sales representative, I want to be able to search for contacts by</w:t>
-      </w:r>
-      <w:bookmarkStart w:id="0" w:name="_GoBack"/>
-      <w:bookmarkEnd w:id="0"/>
-      <w:r>
-        <w:rPr>
-          <w:sz w:val="24"/>
-        </w:rPr>
-        <w:t xml:space="preserve"> name, email, or phone number, so that I can quickly find the contact information I need to make a sale.</w:t>
+        <w:t>As a sales representative, I want to be able to search for contacts by name, email, or phone number, so that I can quickly find the contact information I need to make a sale.</w:t>
       </w:r>
     </w:p>
     <w:p>
@@ -1151,12 +1143,14 @@
         <w:rPr>
           <w:b/>
           <w:sz w:val="28"/>
+          <w:u w:val="single"/>
         </w:rPr>
       </w:pPr>
       <w:r>
         <w:rPr>
           <w:b/>
           <w:sz w:val="28"/>
+          <w:u w:val="single"/>
         </w:rPr>
         <w:t>State Transition Diagram</w:t>
       </w:r>
@@ -1217,12 +1211,14 @@
         <w:rPr>
           <w:b/>
           <w:sz w:val="28"/>
+          <w:u w:val="single"/>
         </w:rPr>
       </w:pPr>
       <w:r>
         <w:rPr>
           <w:b/>
           <w:sz w:val="28"/>
+          <w:u w:val="single"/>
         </w:rPr>
         <w:t>Gherkin Test Cases</w:t>
       </w:r>
@@ -2521,6 +2517,9 @@
     <w:p>
       <w:pPr>
         <w:pStyle w:val="ListParagraph"/>
+        <w:pBdr>
+          <w:bottom w:val="single" w:sz="6" w:space="1" w:color="auto"/>
+        </w:pBdr>
         <w:rPr>
           <w:sz w:val="24"/>
         </w:rPr>
@@ -2541,10 +2540,1385 @@
     </w:p>
     <w:p>
       <w:pPr>
-        <w:rPr>
+        <w:pStyle w:val="Title"/>
+      </w:pPr>
+      <w:r>
+        <w:t>Create New Opportunity CRM Module</w:t>
+      </w:r>
+    </w:p>
+    <w:p/>
+    <w:p>
+      <w:pPr>
+        <w:rPr>
+          <w:b/>
           <w:sz w:val="28"/>
         </w:rPr>
       </w:pPr>
+      <w:r>
+        <w:rPr>
+          <w:b/>
+          <w:sz w:val="28"/>
+        </w:rPr>
+        <w:t>(19L-1229-BCS-8A</w:t>
+      </w:r>
+      <w:r>
+        <w:rPr>
+          <w:b/>
+          <w:sz w:val="28"/>
+        </w:rPr>
+        <w:t>-2</w:t>
+      </w:r>
+      <w:r>
+        <w:rPr>
+          <w:b/>
+          <w:sz w:val="28"/>
+          <w:vertAlign w:val="superscript"/>
+        </w:rPr>
+        <w:t>nd</w:t>
+      </w:r>
+      <w:r>
+        <w:rPr>
+          <w:b/>
+          <w:sz w:val="28"/>
+        </w:rPr>
+        <w:t xml:space="preserve"> User Story and Related Work)</w:t>
+      </w:r>
+    </w:p>
+    <w:p>
+      <w:pPr>
+        <w:pBdr>
+          <w:bottom w:val="single" w:sz="6" w:space="1" w:color="auto"/>
+        </w:pBdr>
+        <w:rPr>
+          <w:sz w:val="24"/>
+          <w:szCs w:val="24"/>
+        </w:rPr>
+      </w:pPr>
+      <w:r>
+        <w:rPr>
+          <w:b/>
+          <w:sz w:val="28"/>
+          <w:u w:val="single"/>
+        </w:rPr>
+        <w:t>User Story:</w:t>
+      </w:r>
+      <w:r>
+        <w:rPr>
+          <w:b/>
+          <w:sz w:val="28"/>
+        </w:rPr>
+        <w:t xml:space="preserve"> </w:t>
+      </w:r>
+      <w:r>
+        <w:rPr>
+          <w:sz w:val="24"/>
+          <w:szCs w:val="24"/>
+        </w:rPr>
+        <w:t>"As a sales representative in Odoo CRM, I want to be able to create a new opportunity by filling out a small form that asks for the opportunity title, email, phone, expected revenue, and the organization/contact. Th</w:t>
+      </w:r>
+      <w:r>
+        <w:rPr>
+          <w:sz w:val="24"/>
+          <w:szCs w:val="24"/>
+        </w:rPr>
+        <w:t xml:space="preserve">e opportunity title should be the only </w:t>
+      </w:r>
+      <w:r>
+        <w:rPr>
+          <w:sz w:val="24"/>
+          <w:szCs w:val="24"/>
+        </w:rPr>
+        <w:t>required field, and I should have the option to choose an existing contact/organization from the drop-down or create a new one. Once I add the opportunity, it should be added to the first stage of the Kanban view."</w:t>
+      </w:r>
+    </w:p>
+    <w:p>
+      <w:pPr>
+        <w:rPr>
+          <w:b/>
+          <w:sz w:val="28"/>
+          <w:szCs w:val="24"/>
+          <w:u w:val="single"/>
+        </w:rPr>
+      </w:pPr>
+    </w:p>
+    <w:p>
+      <w:pPr>
+        <w:rPr>
+          <w:b/>
+          <w:sz w:val="28"/>
+          <w:szCs w:val="24"/>
+          <w:u w:val="single"/>
+        </w:rPr>
+      </w:pPr>
+      <w:r>
+        <w:rPr>
+          <w:b/>
+          <w:sz w:val="28"/>
+          <w:szCs w:val="24"/>
+          <w:u w:val="single"/>
+        </w:rPr>
+        <w:t>Equivalence Class Partitions:</w:t>
+      </w:r>
+    </w:p>
+    <w:p>
+      <w:pPr>
+        <w:rPr>
+          <w:sz w:val="24"/>
+          <w:szCs w:val="24"/>
+        </w:rPr>
+      </w:pPr>
+      <w:r>
+        <w:rPr>
+          <w:sz w:val="24"/>
+          <w:szCs w:val="24"/>
+        </w:rPr>
+        <w:t>I have verified that only required field is Opportunity Title (Cannot be left empty but accepts anything as input, Also no maximum character limit). Rest of fields can be left empty or given a value (all forms of text inputs considered valid).</w:t>
+      </w:r>
+      <w:r>
+        <w:rPr>
+          <w:sz w:val="24"/>
+          <w:szCs w:val="24"/>
+        </w:rPr>
+        <w:t xml:space="preserve"> </w:t>
+      </w:r>
+      <w:r>
+        <w:rPr>
+          <w:sz w:val="24"/>
+          <w:szCs w:val="24"/>
+        </w:rPr>
+        <w:t>So equivalence class partitions would be:</w:t>
+      </w:r>
+    </w:p>
+    <w:p>
+      <w:pPr>
+        <w:numPr>
+          <w:ilvl w:val="0"/>
+          <w:numId w:val="18"/>
+        </w:numPr>
+        <w:rPr>
+          <w:sz w:val="24"/>
+          <w:szCs w:val="24"/>
+        </w:rPr>
+      </w:pPr>
+      <w:r>
+        <w:rPr>
+          <w:sz w:val="24"/>
+          <w:szCs w:val="24"/>
+        </w:rPr>
+        <w:t>Partition 1: Op</w:t>
+      </w:r>
+      <w:r>
+        <w:rPr>
+          <w:sz w:val="24"/>
+          <w:szCs w:val="24"/>
+        </w:rPr>
+        <w:t xml:space="preserve">portunity title is not provided </w:t>
+      </w:r>
+      <w:r>
+        <w:rPr>
+          <w:sz w:val="24"/>
+          <w:szCs w:val="24"/>
+        </w:rPr>
+        <w:t>(</w:t>
+      </w:r>
+      <w:r>
+        <w:rPr>
+          <w:sz w:val="24"/>
+          <w:szCs w:val="24"/>
+        </w:rPr>
+        <w:t>Inv</w:t>
+      </w:r>
+      <w:r>
+        <w:rPr>
+          <w:sz w:val="24"/>
+          <w:szCs w:val="24"/>
+        </w:rPr>
+        <w:t>alid)</w:t>
+      </w:r>
+    </w:p>
+    <w:p>
+      <w:pPr>
+        <w:numPr>
+          <w:ilvl w:val="0"/>
+          <w:numId w:val="18"/>
+        </w:numPr>
+        <w:pBdr>
+          <w:bottom w:val="single" w:sz="6" w:space="1" w:color="auto"/>
+        </w:pBdr>
+        <w:rPr>
+          <w:sz w:val="24"/>
+          <w:szCs w:val="24"/>
+        </w:rPr>
+      </w:pPr>
+      <w:r>
+        <w:rPr>
+          <w:sz w:val="24"/>
+          <w:szCs w:val="24"/>
+        </w:rPr>
+        <w:t>Partition 2</w:t>
+      </w:r>
+      <w:r>
+        <w:rPr>
+          <w:sz w:val="24"/>
+          <w:szCs w:val="24"/>
+        </w:rPr>
+        <w:t>: Opportunity title is provided (Valid)</w:t>
+      </w:r>
+    </w:p>
+    <w:p>
+      <w:pPr>
+        <w:rPr>
+          <w:b/>
+          <w:sz w:val="28"/>
+          <w:szCs w:val="24"/>
+          <w:u w:val="single"/>
+        </w:rPr>
+      </w:pPr>
+    </w:p>
+    <w:p>
+      <w:pPr>
+        <w:rPr>
+          <w:b/>
+          <w:sz w:val="28"/>
+          <w:szCs w:val="24"/>
+          <w:u w:val="single"/>
+        </w:rPr>
+      </w:pPr>
+      <w:r>
+        <w:rPr>
+          <w:b/>
+          <w:sz w:val="28"/>
+          <w:szCs w:val="24"/>
+          <w:u w:val="single"/>
+        </w:rPr>
+        <w:t>Boundary Value Analysis:</w:t>
+      </w:r>
+    </w:p>
+    <w:p>
+      <w:pPr>
+        <w:pBdr>
+          <w:bottom w:val="single" w:sz="6" w:space="1" w:color="auto"/>
+        </w:pBdr>
+        <w:rPr>
+          <w:sz w:val="28"/>
+          <w:szCs w:val="24"/>
+        </w:rPr>
+      </w:pPr>
+      <w:r>
+        <w:rPr>
+          <w:sz w:val="28"/>
+          <w:szCs w:val="24"/>
+        </w:rPr>
+        <w:t>Boundary Values: 0 Characters, 1 Characters (No max limit)</w:t>
+      </w:r>
+    </w:p>
+    <w:p>
+      <w:pPr>
+        <w:rPr>
+          <w:b/>
+          <w:sz w:val="28"/>
+          <w:szCs w:val="24"/>
+        </w:rPr>
+      </w:pPr>
+    </w:p>
+    <w:p>
+      <w:pPr>
+        <w:rPr>
+          <w:b/>
+          <w:sz w:val="28"/>
+          <w:szCs w:val="24"/>
+        </w:rPr>
+      </w:pPr>
+    </w:p>
+    <w:p>
+      <w:pPr>
+        <w:rPr>
+          <w:b/>
+          <w:sz w:val="28"/>
+          <w:szCs w:val="24"/>
+        </w:rPr>
+      </w:pPr>
+    </w:p>
+    <w:p>
+      <w:pPr>
+        <w:rPr>
+          <w:b/>
+          <w:sz w:val="28"/>
+          <w:szCs w:val="24"/>
+          <w:u w:val="single"/>
+        </w:rPr>
+      </w:pPr>
+      <w:r>
+        <w:rPr>
+          <w:b/>
+          <w:sz w:val="28"/>
+          <w:szCs w:val="24"/>
+          <w:u w:val="single"/>
+        </w:rPr>
+        <w:lastRenderedPageBreak/>
+        <w:t>State Transition Diagram</w:t>
+      </w:r>
+    </w:p>
+    <w:p>
+      <w:pPr>
+        <w:rPr>
+          <w:sz w:val="28"/>
+          <w:szCs w:val="24"/>
+        </w:rPr>
+      </w:pPr>
+      <w:r>
+        <w:rPr>
+          <w:sz w:val="28"/>
+          <w:szCs w:val="24"/>
+        </w:rPr>
+        <w:drawing>
+          <wp:inline distT="0" distB="0" distL="0" distR="0" wp14:anchorId="2033DB02" wp14:editId="59B04758">
+            <wp:extent cx="5414400" cy="3747274"/>
+            <wp:effectExtent l="0" t="0" r="0" b="5715"/>
+            <wp:docPr id="2" name="Picture 2"/>
+            <wp:cNvGraphicFramePr>
+              <a:graphicFrameLocks xmlns:a="http://schemas.openxmlformats.org/drawingml/2006/main" noChangeAspect="1"/>
+            </wp:cNvGraphicFramePr>
+            <a:graphic xmlns:a="http://schemas.openxmlformats.org/drawingml/2006/main">
+              <a:graphicData uri="http://schemas.openxmlformats.org/drawingml/2006/picture">
+                <pic:pic xmlns:pic="http://schemas.openxmlformats.org/drawingml/2006/picture">
+                  <pic:nvPicPr>
+                    <pic:cNvPr id="1" name=""/>
+                    <pic:cNvPicPr/>
+                  </pic:nvPicPr>
+                  <pic:blipFill>
+                    <a:blip r:embed="rId7"/>
+                    <a:stretch>
+                      <a:fillRect/>
+                    </a:stretch>
+                  </pic:blipFill>
+                  <pic:spPr>
+                    <a:xfrm>
+                      <a:off x="0" y="0"/>
+                      <a:ext cx="5424692" cy="3754397"/>
+                    </a:xfrm>
+                    <a:prstGeom prst="rect">
+                      <a:avLst/>
+                    </a:prstGeom>
+                  </pic:spPr>
+                </pic:pic>
+              </a:graphicData>
+            </a:graphic>
+          </wp:inline>
+        </w:drawing>
+      </w:r>
+    </w:p>
+    <w:p>
+      <w:pPr>
+        <w:rPr>
+          <w:b/>
+          <w:sz w:val="36"/>
+          <w:szCs w:val="24"/>
+          <w:u w:val="single"/>
+        </w:rPr>
+      </w:pPr>
+    </w:p>
+    <w:p>
+      <w:pPr>
+        <w:rPr>
+          <w:b/>
+          <w:sz w:val="28"/>
+          <w:szCs w:val="24"/>
+          <w:u w:val="single"/>
+        </w:rPr>
+      </w:pPr>
+      <w:r>
+        <w:rPr>
+          <w:b/>
+          <w:sz w:val="28"/>
+          <w:szCs w:val="24"/>
+          <w:u w:val="single"/>
+        </w:rPr>
+        <w:t>Gherkin Test Cases</w:t>
+      </w:r>
+    </w:p>
+    <w:p>
+      <w:pPr>
+        <w:pStyle w:val="ListParagraph"/>
+        <w:numPr>
+          <w:ilvl w:val="0"/>
+          <w:numId w:val="19"/>
+        </w:numPr>
+        <w:rPr>
+          <w:sz w:val="24"/>
+          <w:szCs w:val="24"/>
+        </w:rPr>
+      </w:pPr>
+      <w:r>
+        <w:rPr>
+          <w:b/>
+          <w:sz w:val="24"/>
+          <w:szCs w:val="24"/>
+        </w:rPr>
+        <w:t>Scenario</w:t>
+      </w:r>
+      <w:r>
+        <w:rPr>
+          <w:sz w:val="24"/>
+          <w:szCs w:val="24"/>
+        </w:rPr>
+        <w:t>: Create a new opportunity with only required fields</w:t>
+      </w:r>
+    </w:p>
+    <w:p>
+      <w:pPr>
+        <w:pStyle w:val="ListParagraph"/>
+        <w:rPr>
+          <w:sz w:val="24"/>
+          <w:szCs w:val="24"/>
+        </w:rPr>
+      </w:pPr>
+      <w:r>
+        <w:rPr>
+          <w:b/>
+          <w:sz w:val="24"/>
+          <w:szCs w:val="24"/>
+        </w:rPr>
+        <w:t>Given</w:t>
+      </w:r>
+      <w:r>
+        <w:rPr>
+          <w:sz w:val="24"/>
+          <w:szCs w:val="24"/>
+        </w:rPr>
+        <w:t xml:space="preserve"> I am on the Kanban view of the Odoo CRM module</w:t>
+      </w:r>
+    </w:p>
+    <w:p>
+      <w:pPr>
+        <w:pStyle w:val="ListParagraph"/>
+        <w:rPr>
+          <w:sz w:val="24"/>
+          <w:szCs w:val="24"/>
+        </w:rPr>
+      </w:pPr>
+      <w:r>
+        <w:rPr>
+          <w:b/>
+          <w:sz w:val="24"/>
+          <w:szCs w:val="24"/>
+        </w:rPr>
+        <w:t>When</w:t>
+      </w:r>
+      <w:r>
+        <w:rPr>
+          <w:sz w:val="24"/>
+          <w:szCs w:val="24"/>
+        </w:rPr>
+        <w:t xml:space="preserve"> I click on the "New" button and enter "New Bakery Order" in the "Opportunity Title" field</w:t>
+      </w:r>
+    </w:p>
+    <w:p>
+      <w:pPr>
+        <w:pStyle w:val="ListParagraph"/>
+        <w:rPr>
+          <w:sz w:val="24"/>
+          <w:szCs w:val="24"/>
+        </w:rPr>
+      </w:pPr>
+      <w:r>
+        <w:rPr>
+          <w:b/>
+          <w:sz w:val="24"/>
+          <w:szCs w:val="24"/>
+        </w:rPr>
+        <w:t>And</w:t>
+      </w:r>
+      <w:r>
+        <w:rPr>
+          <w:sz w:val="24"/>
+          <w:szCs w:val="24"/>
+        </w:rPr>
+        <w:t xml:space="preserve"> I click the "Add" button</w:t>
+      </w:r>
+    </w:p>
+    <w:p>
+      <w:pPr>
+        <w:pStyle w:val="ListParagraph"/>
+        <w:rPr>
+          <w:sz w:val="24"/>
+          <w:szCs w:val="24"/>
+        </w:rPr>
+      </w:pPr>
+      <w:r>
+        <w:rPr>
+          <w:b/>
+          <w:sz w:val="24"/>
+          <w:szCs w:val="24"/>
+        </w:rPr>
+        <w:t>Then</w:t>
+      </w:r>
+      <w:r>
+        <w:rPr>
+          <w:sz w:val="24"/>
+          <w:szCs w:val="24"/>
+        </w:rPr>
+        <w:t xml:space="preserve"> a new opportunity with the title "New Bakery Order" should be created in the "New" stage of the Kanban view</w:t>
+      </w:r>
+    </w:p>
+    <w:p>
+      <w:pPr>
+        <w:pStyle w:val="ListParagraph"/>
+        <w:rPr>
+          <w:sz w:val="24"/>
+          <w:szCs w:val="24"/>
+        </w:rPr>
+      </w:pPr>
+    </w:p>
+    <w:p>
+      <w:pPr>
+        <w:pStyle w:val="ListParagraph"/>
+        <w:numPr>
+          <w:ilvl w:val="0"/>
+          <w:numId w:val="19"/>
+        </w:numPr>
+        <w:rPr>
+          <w:sz w:val="24"/>
+          <w:szCs w:val="24"/>
+        </w:rPr>
+      </w:pPr>
+      <w:r>
+        <w:rPr>
+          <w:b/>
+          <w:sz w:val="24"/>
+          <w:szCs w:val="24"/>
+        </w:rPr>
+        <w:t>Scenario</w:t>
+      </w:r>
+      <w:r>
+        <w:rPr>
+          <w:sz w:val="24"/>
+          <w:szCs w:val="24"/>
+        </w:rPr>
+        <w:t>: Create a new opportunity with an existing contact</w:t>
+      </w:r>
+    </w:p>
+    <w:p>
+      <w:pPr>
+        <w:pStyle w:val="ListParagraph"/>
+        <w:rPr>
+          <w:sz w:val="24"/>
+          <w:szCs w:val="24"/>
+        </w:rPr>
+      </w:pPr>
+      <w:r>
+        <w:rPr>
+          <w:b/>
+          <w:sz w:val="24"/>
+          <w:szCs w:val="24"/>
+        </w:rPr>
+        <w:t>Given</w:t>
+      </w:r>
+      <w:r>
+        <w:rPr>
+          <w:sz w:val="24"/>
+          <w:szCs w:val="24"/>
+        </w:rPr>
+        <w:t xml:space="preserve"> I am on the Kanban view of the Odoo CRM module</w:t>
+      </w:r>
+    </w:p>
+    <w:p>
+      <w:pPr>
+        <w:pStyle w:val="ListParagraph"/>
+        <w:rPr>
+          <w:sz w:val="24"/>
+          <w:szCs w:val="24"/>
+        </w:rPr>
+      </w:pPr>
+      <w:r>
+        <w:rPr>
+          <w:b/>
+          <w:sz w:val="24"/>
+          <w:szCs w:val="24"/>
+        </w:rPr>
+        <w:t>And</w:t>
+      </w:r>
+      <w:r>
+        <w:rPr>
+          <w:sz w:val="24"/>
+          <w:szCs w:val="24"/>
+        </w:rPr>
+        <w:t xml:space="preserve"> there is an existing contact called "</w:t>
+      </w:r>
+      <w:r>
+        <w:rPr>
+          <w:sz w:val="24"/>
+          <w:szCs w:val="24"/>
+        </w:rPr>
+        <w:t>Azure Interior</w:t>
+      </w:r>
+      <w:r>
+        <w:rPr>
+          <w:sz w:val="24"/>
+          <w:szCs w:val="24"/>
+        </w:rPr>
+        <w:t>" in the drop-down list of the "Organization / Contact" field</w:t>
+      </w:r>
+    </w:p>
+    <w:p>
+      <w:pPr>
+        <w:pStyle w:val="ListParagraph"/>
+        <w:rPr>
+          <w:sz w:val="24"/>
+          <w:szCs w:val="24"/>
+        </w:rPr>
+      </w:pPr>
+      <w:r>
+        <w:rPr>
+          <w:b/>
+          <w:sz w:val="24"/>
+          <w:szCs w:val="24"/>
+        </w:rPr>
+        <w:t>When</w:t>
+      </w:r>
+      <w:r>
+        <w:rPr>
+          <w:sz w:val="24"/>
+          <w:szCs w:val="24"/>
+        </w:rPr>
+        <w:t xml:space="preserve"> I click on the "New" button and enter "</w:t>
+      </w:r>
+      <w:r>
+        <w:rPr>
+          <w:sz w:val="24"/>
+          <w:szCs w:val="24"/>
+        </w:rPr>
+        <w:t>Wardrobes</w:t>
+      </w:r>
+      <w:r>
+        <w:rPr>
+          <w:sz w:val="24"/>
+          <w:szCs w:val="24"/>
+        </w:rPr>
+        <w:t>" in the "Opportunity Title" field</w:t>
+      </w:r>
+    </w:p>
+    <w:p>
+      <w:pPr>
+        <w:pStyle w:val="ListParagraph"/>
+        <w:rPr>
+          <w:sz w:val="24"/>
+          <w:szCs w:val="24"/>
+        </w:rPr>
+      </w:pPr>
+      <w:r>
+        <w:rPr>
+          <w:b/>
+          <w:sz w:val="24"/>
+          <w:szCs w:val="24"/>
+        </w:rPr>
+        <w:t>And</w:t>
+      </w:r>
+      <w:r>
+        <w:rPr>
+          <w:sz w:val="24"/>
+          <w:szCs w:val="24"/>
+        </w:rPr>
+        <w:t xml:space="preserve"> I select </w:t>
+      </w:r>
+      <w:r>
+        <w:rPr>
+          <w:sz w:val="24"/>
+          <w:szCs w:val="24"/>
+        </w:rPr>
+        <w:t>“Azure Interior” from</w:t>
+      </w:r>
+      <w:r>
+        <w:rPr>
+          <w:sz w:val="24"/>
+          <w:szCs w:val="24"/>
+        </w:rPr>
+        <w:t xml:space="preserve"> the drop-down list</w:t>
+      </w:r>
+    </w:p>
+    <w:p>
+      <w:pPr>
+        <w:pStyle w:val="ListParagraph"/>
+        <w:rPr>
+          <w:sz w:val="24"/>
+          <w:szCs w:val="24"/>
+        </w:rPr>
+      </w:pPr>
+      <w:r>
+        <w:rPr>
+          <w:b/>
+          <w:sz w:val="24"/>
+          <w:szCs w:val="24"/>
+        </w:rPr>
+        <w:t>And</w:t>
+      </w:r>
+      <w:r>
+        <w:rPr>
+          <w:sz w:val="24"/>
+          <w:szCs w:val="24"/>
+        </w:rPr>
+        <w:t xml:space="preserve"> I click the "Add" button</w:t>
+      </w:r>
+    </w:p>
+    <w:p>
+      <w:pPr>
+        <w:pStyle w:val="ListParagraph"/>
+        <w:rPr>
+          <w:sz w:val="24"/>
+          <w:szCs w:val="24"/>
+        </w:rPr>
+      </w:pPr>
+      <w:r>
+        <w:rPr>
+          <w:b/>
+          <w:sz w:val="24"/>
+          <w:szCs w:val="24"/>
+        </w:rPr>
+        <w:lastRenderedPageBreak/>
+        <w:t>Then</w:t>
+      </w:r>
+      <w:r>
+        <w:rPr>
+          <w:sz w:val="24"/>
+          <w:szCs w:val="24"/>
+        </w:rPr>
+        <w:t xml:space="preserve"> a new opportunity with the title </w:t>
+      </w:r>
+      <w:r>
+        <w:rPr>
+          <w:sz w:val="24"/>
+          <w:szCs w:val="24"/>
+        </w:rPr>
+        <w:t>“Wardrobes”</w:t>
+      </w:r>
+      <w:r>
+        <w:rPr>
+          <w:sz w:val="24"/>
+          <w:szCs w:val="24"/>
+        </w:rPr>
+        <w:t xml:space="preserve"> should be created for the contact "</w:t>
+      </w:r>
+      <w:r>
+        <w:rPr>
+          <w:sz w:val="24"/>
+          <w:szCs w:val="24"/>
+        </w:rPr>
+        <w:t>Azure Interior</w:t>
+      </w:r>
+      <w:r>
+        <w:rPr>
+          <w:sz w:val="24"/>
+          <w:szCs w:val="24"/>
+        </w:rPr>
+        <w:t>" in the "New" stage of the Kanban view</w:t>
+      </w:r>
+    </w:p>
+    <w:p>
+      <w:pPr>
+        <w:rPr>
+          <w:sz w:val="24"/>
+          <w:szCs w:val="24"/>
+        </w:rPr>
+      </w:pPr>
+    </w:p>
+    <w:p>
+      <w:pPr>
+        <w:pStyle w:val="ListParagraph"/>
+        <w:numPr>
+          <w:ilvl w:val="0"/>
+          <w:numId w:val="19"/>
+        </w:numPr>
+        <w:rPr>
+          <w:sz w:val="24"/>
+          <w:szCs w:val="24"/>
+        </w:rPr>
+      </w:pPr>
+      <w:r>
+        <w:rPr>
+          <w:b/>
+          <w:sz w:val="24"/>
+          <w:szCs w:val="24"/>
+        </w:rPr>
+        <w:t>Scenario</w:t>
+      </w:r>
+      <w:r>
+        <w:rPr>
+          <w:sz w:val="24"/>
+          <w:szCs w:val="24"/>
+        </w:rPr>
+        <w:t>: Create a new opportunity with a new contact</w:t>
+      </w:r>
+    </w:p>
+    <w:p>
+      <w:pPr>
+        <w:pStyle w:val="ListParagraph"/>
+        <w:rPr>
+          <w:sz w:val="24"/>
+          <w:szCs w:val="24"/>
+        </w:rPr>
+      </w:pPr>
+      <w:r>
+        <w:rPr>
+          <w:b/>
+          <w:sz w:val="24"/>
+          <w:szCs w:val="24"/>
+        </w:rPr>
+        <w:t>Given</w:t>
+      </w:r>
+      <w:r>
+        <w:rPr>
+          <w:sz w:val="24"/>
+          <w:szCs w:val="24"/>
+        </w:rPr>
+        <w:t xml:space="preserve"> I am on the Kanban view of the Odoo CRM module</w:t>
+      </w:r>
+    </w:p>
+    <w:p>
+      <w:pPr>
+        <w:pStyle w:val="ListParagraph"/>
+        <w:rPr>
+          <w:sz w:val="24"/>
+          <w:szCs w:val="24"/>
+        </w:rPr>
+      </w:pPr>
+      <w:r>
+        <w:rPr>
+          <w:b/>
+          <w:sz w:val="24"/>
+          <w:szCs w:val="24"/>
+        </w:rPr>
+        <w:t>When</w:t>
+      </w:r>
+      <w:r>
+        <w:rPr>
+          <w:sz w:val="24"/>
+          <w:szCs w:val="24"/>
+        </w:rPr>
+        <w:t xml:space="preserve"> I click on the "New" button and enter "Wholesale Bread Order" in the "Opportunity Title" field</w:t>
+      </w:r>
+    </w:p>
+    <w:p>
+      <w:pPr>
+        <w:pStyle w:val="ListParagraph"/>
+        <w:rPr>
+          <w:sz w:val="24"/>
+          <w:szCs w:val="24"/>
+        </w:rPr>
+      </w:pPr>
+      <w:r>
+        <w:rPr>
+          <w:b/>
+          <w:sz w:val="24"/>
+          <w:szCs w:val="24"/>
+        </w:rPr>
+        <w:t>And</w:t>
+      </w:r>
+      <w:r>
+        <w:rPr>
+          <w:sz w:val="24"/>
+          <w:szCs w:val="24"/>
+        </w:rPr>
+        <w:t xml:space="preserve"> I enter "Jane's Bakery" in the "Organization / Contact" field</w:t>
+      </w:r>
+    </w:p>
+    <w:p>
+      <w:pPr>
+        <w:pStyle w:val="ListParagraph"/>
+        <w:rPr>
+          <w:sz w:val="24"/>
+          <w:szCs w:val="24"/>
+        </w:rPr>
+      </w:pPr>
+      <w:r>
+        <w:rPr>
+          <w:b/>
+          <w:sz w:val="24"/>
+          <w:szCs w:val="24"/>
+        </w:rPr>
+        <w:t>And</w:t>
+      </w:r>
+      <w:r>
+        <w:rPr>
+          <w:sz w:val="24"/>
+          <w:szCs w:val="24"/>
+        </w:rPr>
+        <w:t xml:space="preserve"> I enter "jane@janesbakery.com" in the "Email" field</w:t>
+      </w:r>
+    </w:p>
+    <w:p>
+      <w:pPr>
+        <w:pStyle w:val="ListParagraph"/>
+        <w:rPr>
+          <w:sz w:val="24"/>
+          <w:szCs w:val="24"/>
+        </w:rPr>
+      </w:pPr>
+      <w:r>
+        <w:rPr>
+          <w:b/>
+          <w:sz w:val="24"/>
+          <w:szCs w:val="24"/>
+        </w:rPr>
+        <w:t>And</w:t>
+      </w:r>
+      <w:r>
+        <w:rPr>
+          <w:sz w:val="24"/>
+          <w:szCs w:val="24"/>
+        </w:rPr>
+        <w:t xml:space="preserve"> I enter "555-1234" in the "Phone" field</w:t>
+      </w:r>
+    </w:p>
+    <w:p>
+      <w:pPr>
+        <w:pStyle w:val="ListParagraph"/>
+        <w:rPr>
+          <w:sz w:val="24"/>
+          <w:szCs w:val="24"/>
+        </w:rPr>
+      </w:pPr>
+      <w:r>
+        <w:rPr>
+          <w:b/>
+          <w:sz w:val="24"/>
+          <w:szCs w:val="24"/>
+        </w:rPr>
+        <w:t>And</w:t>
+      </w:r>
+      <w:r>
+        <w:rPr>
+          <w:sz w:val="24"/>
+          <w:szCs w:val="24"/>
+        </w:rPr>
+        <w:t xml:space="preserve"> I enter "10000" in the "Expected Revenue" field</w:t>
+      </w:r>
+    </w:p>
+    <w:p>
+      <w:pPr>
+        <w:pStyle w:val="ListParagraph"/>
+        <w:rPr>
+          <w:sz w:val="24"/>
+          <w:szCs w:val="24"/>
+        </w:rPr>
+      </w:pPr>
+      <w:r>
+        <w:rPr>
+          <w:b/>
+          <w:sz w:val="24"/>
+          <w:szCs w:val="24"/>
+        </w:rPr>
+        <w:t>And</w:t>
+      </w:r>
+      <w:r>
+        <w:rPr>
+          <w:sz w:val="24"/>
+          <w:szCs w:val="24"/>
+        </w:rPr>
+        <w:t xml:space="preserve"> I click the "Add" button</w:t>
+      </w:r>
+    </w:p>
+    <w:p>
+      <w:pPr>
+        <w:pStyle w:val="ListParagraph"/>
+        <w:rPr>
+          <w:sz w:val="24"/>
+          <w:szCs w:val="24"/>
+        </w:rPr>
+      </w:pPr>
+      <w:r>
+        <w:rPr>
+          <w:b/>
+          <w:sz w:val="24"/>
+          <w:szCs w:val="24"/>
+        </w:rPr>
+        <w:t>Then</w:t>
+      </w:r>
+      <w:r>
+        <w:rPr>
+          <w:sz w:val="24"/>
+          <w:szCs w:val="24"/>
+        </w:rPr>
+        <w:t xml:space="preserve"> a new opportunity with the title "Wholesale Bread Order" should be created for the new contact "Jane's Bakery" in the "New" stage of the Kanban view</w:t>
+      </w:r>
+    </w:p>
+    <w:p>
+      <w:pPr>
+        <w:pStyle w:val="ListParagraph"/>
+        <w:rPr>
+          <w:sz w:val="24"/>
+          <w:szCs w:val="24"/>
+        </w:rPr>
+      </w:pPr>
+    </w:p>
+    <w:p>
+      <w:pPr>
+        <w:pStyle w:val="ListParagraph"/>
+        <w:numPr>
+          <w:ilvl w:val="0"/>
+          <w:numId w:val="19"/>
+        </w:numPr>
+        <w:rPr>
+          <w:sz w:val="24"/>
+          <w:szCs w:val="24"/>
+        </w:rPr>
+      </w:pPr>
+      <w:r>
+        <w:rPr>
+          <w:b/>
+          <w:sz w:val="24"/>
+          <w:szCs w:val="24"/>
+        </w:rPr>
+        <w:t>Scenario</w:t>
+      </w:r>
+      <w:r>
+        <w:rPr>
+          <w:sz w:val="24"/>
+          <w:szCs w:val="24"/>
+        </w:rPr>
+        <w:t>: Attempt to create a new opportunity without entering a title</w:t>
+      </w:r>
+    </w:p>
+    <w:p>
+      <w:pPr>
+        <w:pStyle w:val="ListParagraph"/>
+        <w:rPr>
+          <w:sz w:val="24"/>
+          <w:szCs w:val="24"/>
+        </w:rPr>
+      </w:pPr>
+      <w:r>
+        <w:rPr>
+          <w:b/>
+          <w:sz w:val="24"/>
+          <w:szCs w:val="24"/>
+        </w:rPr>
+        <w:t>Given</w:t>
+      </w:r>
+      <w:r>
+        <w:rPr>
+          <w:sz w:val="24"/>
+          <w:szCs w:val="24"/>
+        </w:rPr>
+        <w:t xml:space="preserve"> I am on the Kanban view of the Odoo CRM module</w:t>
+      </w:r>
+    </w:p>
+    <w:p>
+      <w:pPr>
+        <w:pStyle w:val="ListParagraph"/>
+        <w:rPr>
+          <w:sz w:val="24"/>
+          <w:szCs w:val="24"/>
+        </w:rPr>
+      </w:pPr>
+      <w:r>
+        <w:rPr>
+          <w:b/>
+          <w:sz w:val="24"/>
+          <w:szCs w:val="24"/>
+        </w:rPr>
+        <w:t>When</w:t>
+      </w:r>
+      <w:r>
+        <w:rPr>
+          <w:sz w:val="24"/>
+          <w:szCs w:val="24"/>
+        </w:rPr>
+        <w:t xml:space="preserve"> I click on the "New" button</w:t>
+      </w:r>
+    </w:p>
+    <w:p>
+      <w:pPr>
+        <w:pStyle w:val="ListParagraph"/>
+        <w:rPr>
+          <w:sz w:val="24"/>
+          <w:szCs w:val="24"/>
+        </w:rPr>
+      </w:pPr>
+      <w:r>
+        <w:rPr>
+          <w:b/>
+          <w:sz w:val="24"/>
+          <w:szCs w:val="24"/>
+        </w:rPr>
+        <w:t>And</w:t>
+      </w:r>
+      <w:r>
+        <w:rPr>
+          <w:sz w:val="24"/>
+          <w:szCs w:val="24"/>
+        </w:rPr>
+        <w:t xml:space="preserve"> I do not enter anything in the "Opportunity Title" field</w:t>
+      </w:r>
+    </w:p>
+    <w:p>
+      <w:pPr>
+        <w:pStyle w:val="ListParagraph"/>
+        <w:rPr>
+          <w:sz w:val="24"/>
+          <w:szCs w:val="24"/>
+        </w:rPr>
+      </w:pPr>
+      <w:r>
+        <w:rPr>
+          <w:b/>
+          <w:sz w:val="24"/>
+          <w:szCs w:val="24"/>
+        </w:rPr>
+        <w:t>And</w:t>
+      </w:r>
+      <w:r>
+        <w:rPr>
+          <w:sz w:val="24"/>
+          <w:szCs w:val="24"/>
+        </w:rPr>
+        <w:t xml:space="preserve"> I click the "Add" button</w:t>
+      </w:r>
+    </w:p>
+    <w:p>
+      <w:pPr>
+        <w:pStyle w:val="ListParagraph"/>
+        <w:rPr>
+          <w:sz w:val="24"/>
+          <w:szCs w:val="24"/>
+        </w:rPr>
+      </w:pPr>
+      <w:r>
+        <w:rPr>
+          <w:b/>
+          <w:sz w:val="24"/>
+          <w:szCs w:val="24"/>
+        </w:rPr>
+        <w:t>Then</w:t>
+      </w:r>
+      <w:r>
+        <w:rPr>
+          <w:sz w:val="24"/>
+          <w:szCs w:val="24"/>
+        </w:rPr>
+        <w:t xml:space="preserve"> the form should not be submitted</w:t>
+      </w:r>
+    </w:p>
+    <w:p>
+      <w:pPr>
+        <w:pStyle w:val="ListParagraph"/>
+        <w:rPr>
+          <w:sz w:val="24"/>
+          <w:szCs w:val="24"/>
+        </w:rPr>
+      </w:pPr>
+      <w:r>
+        <w:rPr>
+          <w:b/>
+          <w:sz w:val="24"/>
+          <w:szCs w:val="24"/>
+        </w:rPr>
+        <w:t>And</w:t>
+      </w:r>
+      <w:r>
+        <w:rPr>
+          <w:sz w:val="24"/>
+          <w:szCs w:val="24"/>
+        </w:rPr>
+        <w:t xml:space="preserve"> an error message should appear stating that the "Opportunity Title" field is required</w:t>
+      </w:r>
+    </w:p>
+    <w:p>
+      <w:pPr>
+        <w:pStyle w:val="ListParagraph"/>
+        <w:rPr>
+          <w:sz w:val="24"/>
+          <w:szCs w:val="24"/>
+        </w:rPr>
+      </w:pPr>
+    </w:p>
+    <w:p>
+      <w:pPr>
+        <w:pStyle w:val="ListParagraph"/>
+        <w:numPr>
+          <w:ilvl w:val="0"/>
+          <w:numId w:val="19"/>
+        </w:numPr>
+        <w:rPr>
+          <w:sz w:val="24"/>
+          <w:szCs w:val="24"/>
+        </w:rPr>
+      </w:pPr>
+      <w:r>
+        <w:rPr>
+          <w:b/>
+          <w:sz w:val="24"/>
+          <w:szCs w:val="24"/>
+        </w:rPr>
+        <w:t>Scenario</w:t>
+      </w:r>
+      <w:r>
+        <w:rPr>
+          <w:sz w:val="24"/>
+          <w:szCs w:val="24"/>
+        </w:rPr>
+        <w:t>: Attempt to create a new opportunity with invalid expected revenue</w:t>
+      </w:r>
+    </w:p>
+    <w:p>
+      <w:pPr>
+        <w:pStyle w:val="ListParagraph"/>
+        <w:rPr>
+          <w:sz w:val="24"/>
+          <w:szCs w:val="24"/>
+        </w:rPr>
+      </w:pPr>
+      <w:r>
+        <w:rPr>
+          <w:b/>
+          <w:sz w:val="24"/>
+          <w:szCs w:val="24"/>
+        </w:rPr>
+        <w:t>Given</w:t>
+      </w:r>
+      <w:r>
+        <w:rPr>
+          <w:sz w:val="24"/>
+          <w:szCs w:val="24"/>
+        </w:rPr>
+        <w:t xml:space="preserve"> I am on the Kanban view of the Odoo CRM module</w:t>
+      </w:r>
+    </w:p>
+    <w:p>
+      <w:pPr>
+        <w:pStyle w:val="ListParagraph"/>
+        <w:rPr>
+          <w:sz w:val="24"/>
+          <w:szCs w:val="24"/>
+        </w:rPr>
+      </w:pPr>
+      <w:r>
+        <w:rPr>
+          <w:b/>
+          <w:sz w:val="24"/>
+          <w:szCs w:val="24"/>
+        </w:rPr>
+        <w:t>When</w:t>
+      </w:r>
+      <w:r>
+        <w:rPr>
+          <w:sz w:val="24"/>
+          <w:szCs w:val="24"/>
+        </w:rPr>
+        <w:t xml:space="preserve"> I click on the "New" button and enter "Invalid Revenue" in the "Opportunity Title" field</w:t>
+      </w:r>
+    </w:p>
+    <w:p>
+      <w:pPr>
+        <w:pStyle w:val="ListParagraph"/>
+        <w:rPr>
+          <w:sz w:val="24"/>
+          <w:szCs w:val="24"/>
+        </w:rPr>
+      </w:pPr>
+      <w:r>
+        <w:rPr>
+          <w:b/>
+          <w:sz w:val="24"/>
+          <w:szCs w:val="24"/>
+        </w:rPr>
+        <w:t>And</w:t>
+      </w:r>
+      <w:r>
+        <w:rPr>
+          <w:sz w:val="24"/>
+          <w:szCs w:val="24"/>
+        </w:rPr>
+        <w:t xml:space="preserve"> I enter "-500" in the "Expected Revenue" field</w:t>
+      </w:r>
+    </w:p>
+    <w:p>
+      <w:pPr>
+        <w:pStyle w:val="ListParagraph"/>
+        <w:rPr>
+          <w:sz w:val="24"/>
+          <w:szCs w:val="24"/>
+        </w:rPr>
+      </w:pPr>
+      <w:r>
+        <w:rPr>
+          <w:b/>
+          <w:sz w:val="24"/>
+          <w:szCs w:val="24"/>
+        </w:rPr>
+        <w:t>And</w:t>
+      </w:r>
+      <w:r>
+        <w:rPr>
+          <w:sz w:val="24"/>
+          <w:szCs w:val="24"/>
+        </w:rPr>
+        <w:t xml:space="preserve"> I click the "Add" button</w:t>
+      </w:r>
+    </w:p>
+    <w:p>
+      <w:pPr>
+        <w:pStyle w:val="ListParagraph"/>
+        <w:rPr>
+          <w:sz w:val="24"/>
+          <w:szCs w:val="24"/>
+        </w:rPr>
+      </w:pPr>
+      <w:r>
+        <w:rPr>
+          <w:b/>
+          <w:sz w:val="24"/>
+          <w:szCs w:val="24"/>
+        </w:rPr>
+        <w:t>Then</w:t>
+      </w:r>
+      <w:r>
+        <w:rPr>
+          <w:sz w:val="24"/>
+          <w:szCs w:val="24"/>
+        </w:rPr>
+        <w:t xml:space="preserve"> the form should be submitted</w:t>
+      </w:r>
+    </w:p>
+    <w:p>
+      <w:pPr>
+        <w:pStyle w:val="ListParagraph"/>
+        <w:rPr>
+          <w:sz w:val="24"/>
+          <w:szCs w:val="24"/>
+        </w:rPr>
+      </w:pPr>
+      <w:r>
+        <w:rPr>
+          <w:b/>
+          <w:sz w:val="24"/>
+          <w:szCs w:val="24"/>
+        </w:rPr>
+        <w:t>And</w:t>
+      </w:r>
+      <w:r>
+        <w:rPr>
+          <w:sz w:val="24"/>
+          <w:szCs w:val="24"/>
+        </w:rPr>
+        <w:t xml:space="preserve"> a new opportunity with the title "Invalid Revenue" should be created in the "New" stage of the Kanban view</w:t>
+      </w:r>
+    </w:p>
+    <w:p>
+      <w:pPr>
+        <w:rPr>
+          <w:b/>
+          <w:sz w:val="28"/>
+        </w:rPr>
+      </w:pPr>
+    </w:p>
+    <w:p>
+      <w:pPr>
+        <w:rPr>
+          <w:sz w:val="28"/>
+        </w:rPr>
+      </w:pPr>
+      <w:bookmarkStart w:id="0" w:name="_GoBack"/>
+      <w:bookmarkEnd w:id="0"/>
     </w:p>
     <w:sectPr>
       <w:pgSz w:w="12240" w:h="15840"/>
@@ -3345,7 +4719,7 @@
   <w:abstractNum w:abstractNumId="8" w15:restartNumberingAfterBreak="0">
     <w:nsid w:val="42353AF2"/>
     <w:multiLevelType w:val="hybridMultilevel"/>
-    <w:tmpl w:val="CC62693C"/>
+    <w:tmpl w:val="09F8D810"/>
     <w:lvl w:ilvl="0" w:tplc="0409000F">
       <w:start w:val="1"/>
       <w:numFmt w:val="decimal"/>
@@ -3909,6 +5283,155 @@
     </w:lvl>
   </w:abstractNum>
   <w:abstractNum w:abstractNumId="14" w15:restartNumberingAfterBreak="0">
+    <w:nsid w:val="5F0D512C"/>
+    <w:multiLevelType w:val="multilevel"/>
+    <w:tmpl w:val="74B6DD30"/>
+    <w:lvl w:ilvl="0">
+      <w:start w:val="1"/>
+      <w:numFmt w:val="bullet"/>
+      <w:lvlText w:val=""/>
+      <w:lvlJc w:val="left"/>
+      <w:pPr>
+        <w:tabs>
+          <w:tab w:val="num" w:pos="720"/>
+        </w:tabs>
+        <w:ind w:left="720" w:hanging="360"/>
+      </w:pPr>
+      <w:rPr>
+        <w:rFonts w:ascii="Symbol" w:hAnsi="Symbol" w:hint="default"/>
+        <w:sz w:val="20"/>
+      </w:rPr>
+    </w:lvl>
+    <w:lvl w:ilvl="1" w:tentative="1">
+      <w:start w:val="1"/>
+      <w:numFmt w:val="bullet"/>
+      <w:lvlText w:val=""/>
+      <w:lvlJc w:val="left"/>
+      <w:pPr>
+        <w:tabs>
+          <w:tab w:val="num" w:pos="1440"/>
+        </w:tabs>
+        <w:ind w:left="1440" w:hanging="360"/>
+      </w:pPr>
+      <w:rPr>
+        <w:rFonts w:ascii="Symbol" w:hAnsi="Symbol" w:hint="default"/>
+        <w:sz w:val="20"/>
+      </w:rPr>
+    </w:lvl>
+    <w:lvl w:ilvl="2" w:tentative="1">
+      <w:start w:val="1"/>
+      <w:numFmt w:val="bullet"/>
+      <w:lvlText w:val=""/>
+      <w:lvlJc w:val="left"/>
+      <w:pPr>
+        <w:tabs>
+          <w:tab w:val="num" w:pos="2160"/>
+        </w:tabs>
+        <w:ind w:left="2160" w:hanging="360"/>
+      </w:pPr>
+      <w:rPr>
+        <w:rFonts w:ascii="Symbol" w:hAnsi="Symbol" w:hint="default"/>
+        <w:sz w:val="20"/>
+      </w:rPr>
+    </w:lvl>
+    <w:lvl w:ilvl="3" w:tentative="1">
+      <w:start w:val="1"/>
+      <w:numFmt w:val="bullet"/>
+      <w:lvlText w:val=""/>
+      <w:lvlJc w:val="left"/>
+      <w:pPr>
+        <w:tabs>
+          <w:tab w:val="num" w:pos="2880"/>
+        </w:tabs>
+        <w:ind w:left="2880" w:hanging="360"/>
+      </w:pPr>
+      <w:rPr>
+        <w:rFonts w:ascii="Symbol" w:hAnsi="Symbol" w:hint="default"/>
+        <w:sz w:val="20"/>
+      </w:rPr>
+    </w:lvl>
+    <w:lvl w:ilvl="4" w:tentative="1">
+      <w:start w:val="1"/>
+      <w:numFmt w:val="bullet"/>
+      <w:lvlText w:val=""/>
+      <w:lvlJc w:val="left"/>
+      <w:pPr>
+        <w:tabs>
+          <w:tab w:val="num" w:pos="3600"/>
+        </w:tabs>
+        <w:ind w:left="3600" w:hanging="360"/>
+      </w:pPr>
+      <w:rPr>
+        <w:rFonts w:ascii="Symbol" w:hAnsi="Symbol" w:hint="default"/>
+        <w:sz w:val="20"/>
+      </w:rPr>
+    </w:lvl>
+    <w:lvl w:ilvl="5" w:tentative="1">
+      <w:start w:val="1"/>
+      <w:numFmt w:val="bullet"/>
+      <w:lvlText w:val=""/>
+      <w:lvlJc w:val="left"/>
+      <w:pPr>
+        <w:tabs>
+          <w:tab w:val="num" w:pos="4320"/>
+        </w:tabs>
+        <w:ind w:left="4320" w:hanging="360"/>
+      </w:pPr>
+      <w:rPr>
+        <w:rFonts w:ascii="Symbol" w:hAnsi="Symbol" w:hint="default"/>
+        <w:sz w:val="20"/>
+      </w:rPr>
+    </w:lvl>
+    <w:lvl w:ilvl="6" w:tentative="1">
+      <w:start w:val="1"/>
+      <w:numFmt w:val="bullet"/>
+      <w:lvlText w:val=""/>
+      <w:lvlJc w:val="left"/>
+      <w:pPr>
+        <w:tabs>
+          <w:tab w:val="num" w:pos="5040"/>
+        </w:tabs>
+        <w:ind w:left="5040" w:hanging="360"/>
+      </w:pPr>
+      <w:rPr>
+        <w:rFonts w:ascii="Symbol" w:hAnsi="Symbol" w:hint="default"/>
+        <w:sz w:val="20"/>
+      </w:rPr>
+    </w:lvl>
+    <w:lvl w:ilvl="7" w:tentative="1">
+      <w:start w:val="1"/>
+      <w:numFmt w:val="bullet"/>
+      <w:lvlText w:val=""/>
+      <w:lvlJc w:val="left"/>
+      <w:pPr>
+        <w:tabs>
+          <w:tab w:val="num" w:pos="5760"/>
+        </w:tabs>
+        <w:ind w:left="5760" w:hanging="360"/>
+      </w:pPr>
+      <w:rPr>
+        <w:rFonts w:ascii="Symbol" w:hAnsi="Symbol" w:hint="default"/>
+        <w:sz w:val="20"/>
+      </w:rPr>
+    </w:lvl>
+    <w:lvl w:ilvl="8" w:tentative="1">
+      <w:start w:val="1"/>
+      <w:numFmt w:val="bullet"/>
+      <w:lvlText w:val=""/>
+      <w:lvlJc w:val="left"/>
+      <w:pPr>
+        <w:tabs>
+          <w:tab w:val="num" w:pos="6480"/>
+        </w:tabs>
+        <w:ind w:left="6480" w:hanging="360"/>
+      </w:pPr>
+      <w:rPr>
+        <w:rFonts w:ascii="Symbol" w:hAnsi="Symbol" w:hint="default"/>
+        <w:sz w:val="20"/>
+      </w:rPr>
+    </w:lvl>
+  </w:abstractNum>
+  <w:abstractNum w:abstractNumId="15" w15:restartNumberingAfterBreak="0">
     <w:nsid w:val="65BD5EE7"/>
     <w:multiLevelType w:val="multilevel"/>
     <w:tmpl w:val="FAD090AA"/>
@@ -4057,7 +5580,7 @@
       </w:rPr>
     </w:lvl>
   </w:abstractNum>
-  <w:abstractNum w:abstractNumId="15" w15:restartNumberingAfterBreak="0">
+  <w:abstractNum w:abstractNumId="16" w15:restartNumberingAfterBreak="0">
     <w:nsid w:val="6AA32C35"/>
     <w:multiLevelType w:val="hybridMultilevel"/>
     <w:tmpl w:val="4692BC14"/>
@@ -4146,7 +5669,7 @@
       </w:pPr>
     </w:lvl>
   </w:abstractNum>
-  <w:abstractNum w:abstractNumId="16" w15:restartNumberingAfterBreak="0">
+  <w:abstractNum w:abstractNumId="17" w15:restartNumberingAfterBreak="0">
     <w:nsid w:val="6C9F6A62"/>
     <w:multiLevelType w:val="hybridMultilevel"/>
     <w:tmpl w:val="1C9E575C"/>
@@ -4257,13 +5780,104 @@
       <w:rPr>
         <w:rFonts w:ascii="Wingdings" w:hAnsi="Wingdings" w:hint="default"/>
       </w:rPr>
+    </w:lvl>
+  </w:abstractNum>
+  <w:abstractNum w:abstractNumId="18" w15:restartNumberingAfterBreak="0">
+    <w:nsid w:val="76A1476A"/>
+    <w:multiLevelType w:val="hybridMultilevel"/>
+    <w:tmpl w:val="B442EC16"/>
+    <w:lvl w:ilvl="0" w:tplc="0409000F">
+      <w:start w:val="1"/>
+      <w:numFmt w:val="decimal"/>
+      <w:lvlText w:val="%1."/>
+      <w:lvlJc w:val="left"/>
+      <w:pPr>
+        <w:ind w:left="720" w:hanging="360"/>
+      </w:pPr>
+      <w:rPr>
+        <w:rFonts w:hint="default"/>
+        <w:b w:val="0"/>
+        <w:sz w:val="24"/>
+      </w:rPr>
+    </w:lvl>
+    <w:lvl w:ilvl="1" w:tplc="04090019">
+      <w:start w:val="1"/>
+      <w:numFmt w:val="lowerLetter"/>
+      <w:lvlText w:val="%2."/>
+      <w:lvlJc w:val="left"/>
+      <w:pPr>
+        <w:ind w:left="1440" w:hanging="360"/>
+      </w:pPr>
+    </w:lvl>
+    <w:lvl w:ilvl="2" w:tplc="0409001B">
+      <w:start w:val="1"/>
+      <w:numFmt w:val="lowerRoman"/>
+      <w:lvlText w:val="%3."/>
+      <w:lvlJc w:val="right"/>
+      <w:pPr>
+        <w:ind w:left="2160" w:hanging="180"/>
+      </w:pPr>
+    </w:lvl>
+    <w:lvl w:ilvl="3" w:tplc="0409000F" w:tentative="1">
+      <w:start w:val="1"/>
+      <w:numFmt w:val="decimal"/>
+      <w:lvlText w:val="%4."/>
+      <w:lvlJc w:val="left"/>
+      <w:pPr>
+        <w:ind w:left="2880" w:hanging="360"/>
+      </w:pPr>
+    </w:lvl>
+    <w:lvl w:ilvl="4" w:tplc="04090019" w:tentative="1">
+      <w:start w:val="1"/>
+      <w:numFmt w:val="lowerLetter"/>
+      <w:lvlText w:val="%5."/>
+      <w:lvlJc w:val="left"/>
+      <w:pPr>
+        <w:ind w:left="3600" w:hanging="360"/>
+      </w:pPr>
+    </w:lvl>
+    <w:lvl w:ilvl="5" w:tplc="0409001B" w:tentative="1">
+      <w:start w:val="1"/>
+      <w:numFmt w:val="lowerRoman"/>
+      <w:lvlText w:val="%6."/>
+      <w:lvlJc w:val="right"/>
+      <w:pPr>
+        <w:ind w:left="4320" w:hanging="180"/>
+      </w:pPr>
+    </w:lvl>
+    <w:lvl w:ilvl="6" w:tplc="0409000F" w:tentative="1">
+      <w:start w:val="1"/>
+      <w:numFmt w:val="decimal"/>
+      <w:lvlText w:val="%7."/>
+      <w:lvlJc w:val="left"/>
+      <w:pPr>
+        <w:ind w:left="5040" w:hanging="360"/>
+      </w:pPr>
+    </w:lvl>
+    <w:lvl w:ilvl="7" w:tplc="04090019" w:tentative="1">
+      <w:start w:val="1"/>
+      <w:numFmt w:val="lowerLetter"/>
+      <w:lvlText w:val="%8."/>
+      <w:lvlJc w:val="left"/>
+      <w:pPr>
+        <w:ind w:left="5760" w:hanging="360"/>
+      </w:pPr>
+    </w:lvl>
+    <w:lvl w:ilvl="8" w:tplc="0409001B" w:tentative="1">
+      <w:start w:val="1"/>
+      <w:numFmt w:val="lowerRoman"/>
+      <w:lvlText w:val="%9."/>
+      <w:lvlJc w:val="right"/>
+      <w:pPr>
+        <w:ind w:left="6480" w:hanging="180"/>
+      </w:pPr>
     </w:lvl>
   </w:abstractNum>
   <w:num w:numId="1">
     <w:abstractNumId w:val="3"/>
   </w:num>
   <w:num w:numId="2">
-    <w:abstractNumId w:val="16"/>
+    <w:abstractNumId w:val="17"/>
   </w:num>
   <w:num w:numId="3">
     <w:abstractNumId w:val="5"/>
@@ -4275,7 +5889,7 @@
     <w:abstractNumId w:val="9"/>
   </w:num>
   <w:num w:numId="6">
-    <w:abstractNumId w:val="14"/>
+    <w:abstractNumId w:val="15"/>
   </w:num>
   <w:num w:numId="7">
     <w:abstractNumId w:val="10"/>
@@ -4296,7 +5910,7 @@
     <w:abstractNumId w:val="0"/>
   </w:num>
   <w:num w:numId="13">
-    <w:abstractNumId w:val="15"/>
+    <w:abstractNumId w:val="16"/>
   </w:num>
   <w:num w:numId="14">
     <w:abstractNumId w:val="4"/>
@@ -4309,6 +5923,12 @@
   </w:num>
   <w:num w:numId="17">
     <w:abstractNumId w:val="8"/>
+  </w:num>
+  <w:num w:numId="18">
+    <w:abstractNumId w:val="14"/>
+  </w:num>
+  <w:num w:numId="19">
+    <w:abstractNumId w:val="18"/>
   </w:num>
 </w:numbering>
 </file>
@@ -4710,7 +6330,6 @@
   <w:style w:type="character" w:default="1" w:styleId="DefaultParagraphFont">
     <w:name w:val="Default Paragraph Font"/>
     <w:uiPriority w:val="1"/>
-    <w:semiHidden/>
     <w:unhideWhenUsed/>
   </w:style>
   <w:style w:type="table" w:default="1" w:styleId="TableNormal">
@@ -4788,6 +6407,19 @@
     <w:rPr>
       <w:color w:val="0563C1" w:themeColor="hyperlink"/>
       <w:u w:val="single"/>
+    </w:rPr>
+  </w:style>
+  <w:style w:type="paragraph" w:styleId="NormalWeb">
+    <w:name w:val="Normal (Web)"/>
+    <w:basedOn w:val="Normal"/>
+    <w:uiPriority w:val="99"/>
+    <w:semiHidden/>
+    <w:unhideWhenUsed/>
+    <w:rsid w:val="001E6122"/>
+    <w:rPr>
+      <w:rFonts w:ascii="Times New Roman" w:hAnsi="Times New Roman" w:cs="Times New Roman"/>
+      <w:sz w:val="24"/>
+      <w:szCs w:val="24"/>
     </w:rPr>
   </w:style>
 </w:styles>

</xml_diff>

<commit_message>
Commit Third user story and related work-19L-1229
</commit_message>
<xml_diff>
--- a/User Stories, ECP, BVA, State Dig, Gherkin tests.docx
+++ b/User Stories, ECP, BVA, State Dig, Gherkin tests.docx
@@ -2868,6 +2868,7 @@
       </w:pPr>
       <w:r>
         <w:rPr>
+          <w:noProof/>
           <w:sz w:val="28"/>
           <w:szCs w:val="24"/>
         </w:rPr>
@@ -3143,21 +3144,7 @@
           <w:sz w:val="24"/>
           <w:szCs w:val="24"/>
         </w:rPr>
-        <w:t xml:space="preserve"> there is an existing contact called "</w:t>
-      </w:r>
-      <w:r>
-        <w:rPr>
-          <w:sz w:val="24"/>
-          <w:szCs w:val="24"/>
-        </w:rPr>
-        <w:t>Azure Interior</w:t>
-      </w:r>
-      <w:r>
-        <w:rPr>
-          <w:sz w:val="24"/>
-          <w:szCs w:val="24"/>
-        </w:rPr>
-        <w:t>" in the drop-down list of the "Organization / Contact" field</w:t>
+        <w:t xml:space="preserve"> there is an existing contact called "Azure Interior" in the drop-down list of the "Organization / Contact" field</w:t>
       </w:r>
     </w:p>
     <w:p>
@@ -3181,21 +3168,7 @@
           <w:sz w:val="24"/>
           <w:szCs w:val="24"/>
         </w:rPr>
-        <w:t xml:space="preserve"> I click on the "New" button and enter "</w:t>
-      </w:r>
-      <w:r>
-        <w:rPr>
-          <w:sz w:val="24"/>
-          <w:szCs w:val="24"/>
-        </w:rPr>
-        <w:t>Wardrobes</w:t>
-      </w:r>
-      <w:r>
-        <w:rPr>
-          <w:sz w:val="24"/>
-          <w:szCs w:val="24"/>
-        </w:rPr>
-        <w:t>" in the "Opportunity Title" field</w:t>
+        <w:t xml:space="preserve"> I click on the "New" button and enter "Wardrobes" in the "Opportunity Title" field</w:t>
       </w:r>
     </w:p>
     <w:p>
@@ -3219,21 +3192,7 @@
           <w:sz w:val="24"/>
           <w:szCs w:val="24"/>
         </w:rPr>
-        <w:t xml:space="preserve"> I select </w:t>
-      </w:r>
-      <w:r>
-        <w:rPr>
-          <w:sz w:val="24"/>
-          <w:szCs w:val="24"/>
-        </w:rPr>
-        <w:t>“Azure Interior” from</w:t>
-      </w:r>
-      <w:r>
-        <w:rPr>
-          <w:sz w:val="24"/>
-          <w:szCs w:val="24"/>
-        </w:rPr>
-        <w:t xml:space="preserve"> the drop-down list</w:t>
+        <w:t xml:space="preserve"> I select “Azure Interior” from the drop-down list</w:t>
       </w:r>
     </w:p>
     <w:p>
@@ -3282,35 +3241,7 @@
           <w:sz w:val="24"/>
           <w:szCs w:val="24"/>
         </w:rPr>
-        <w:t xml:space="preserve"> a new opportunity with the title </w:t>
-      </w:r>
-      <w:r>
-        <w:rPr>
-          <w:sz w:val="24"/>
-          <w:szCs w:val="24"/>
-        </w:rPr>
-        <w:t>“Wardrobes”</w:t>
-      </w:r>
-      <w:r>
-        <w:rPr>
-          <w:sz w:val="24"/>
-          <w:szCs w:val="24"/>
-        </w:rPr>
-        <w:t xml:space="preserve"> should be created for the contact "</w:t>
-      </w:r>
-      <w:r>
-        <w:rPr>
-          <w:sz w:val="24"/>
-          <w:szCs w:val="24"/>
-        </w:rPr>
-        <w:t>Azure Interior</w:t>
-      </w:r>
-      <w:r>
-        <w:rPr>
-          <w:sz w:val="24"/>
-          <w:szCs w:val="24"/>
-        </w:rPr>
-        <w:t>" in the "New" stage of the Kanban view</w:t>
+        <w:t xml:space="preserve"> a new opportunity with the title “Wardrobes” should be created for the contact "Azure Interior" in the "New" stage of the Kanban view</w:t>
       </w:r>
     </w:p>
     <w:p>
@@ -3905,16 +3836,1839 @@
     </w:p>
     <w:p>
       <w:pPr>
+        <w:pStyle w:val="Title"/>
+      </w:pPr>
+    </w:p>
+    <w:p/>
+    <w:p/>
+    <w:p/>
+    <w:p>
+      <w:pPr>
+        <w:pStyle w:val="Title"/>
+        <w:rPr>
+          <w:b/>
+        </w:rPr>
+      </w:pPr>
+      <w:r>
+        <w:rPr>
+          <w:b/>
+        </w:rPr>
+        <w:lastRenderedPageBreak/>
+        <w:t>"Generate Leads" feature in Odoo CRM</w:t>
+      </w:r>
+    </w:p>
+    <w:p>
+      <w:pPr>
         <w:rPr>
           <w:b/>
           <w:sz w:val="28"/>
         </w:rPr>
       </w:pPr>
-    </w:p>
-    <w:p>
-      <w:pPr>
-        <w:rPr>
+      <w:r>
+        <w:rPr>
+          <w:b/>
           <w:sz w:val="28"/>
+        </w:rPr>
+        <w:t>(19L-1229-BCS-8A</w:t>
+      </w:r>
+      <w:r>
+        <w:rPr>
+          <w:b/>
+          <w:sz w:val="28"/>
+        </w:rPr>
+        <w:t>-3</w:t>
+      </w:r>
+      <w:r>
+        <w:rPr>
+          <w:b/>
+          <w:sz w:val="28"/>
+          <w:vertAlign w:val="superscript"/>
+        </w:rPr>
+        <w:t>rd</w:t>
+      </w:r>
+      <w:r>
+        <w:rPr>
+          <w:b/>
+          <w:sz w:val="28"/>
+        </w:rPr>
+        <w:t xml:space="preserve"> User Story and Related Work)</w:t>
+      </w:r>
+    </w:p>
+    <w:p>
+      <w:pPr>
+        <w:pBdr>
+          <w:bottom w:val="single" w:sz="6" w:space="1" w:color="auto"/>
+        </w:pBdr>
+        <w:rPr>
+          <w:sz w:val="24"/>
+        </w:rPr>
+      </w:pPr>
+      <w:r>
+        <w:rPr>
+          <w:b/>
+          <w:sz w:val="28"/>
+          <w:u w:val="single"/>
+        </w:rPr>
+        <w:t>User Story</w:t>
+      </w:r>
+      <w:r>
+        <w:rPr>
+          <w:b/>
+          <w:sz w:val="28"/>
+          <w:u w:val="single"/>
+        </w:rPr>
+        <w:t xml:space="preserve">: </w:t>
+      </w:r>
+      <w:r>
+        <w:rPr>
+          <w:sz w:val="24"/>
+        </w:rPr>
+        <w:t>As a sales representative</w:t>
+      </w:r>
+      <w:r>
+        <w:rPr>
+          <w:sz w:val="24"/>
+        </w:rPr>
+        <w:t>, I want to generate leads for potential customers by specifying their companies, countries, and industries. When I click on the "Generate Leads" button, I expect the system to create a list of leads that match my criteria and display them in the CRM module.</w:t>
+      </w:r>
+    </w:p>
+    <w:p>
+      <w:pPr>
+        <w:rPr>
+          <w:b/>
+          <w:sz w:val="28"/>
+          <w:u w:val="single"/>
+        </w:rPr>
+      </w:pPr>
+      <w:r>
+        <w:rPr>
+          <w:b/>
+          <w:sz w:val="28"/>
+          <w:u w:val="single"/>
+        </w:rPr>
+        <w:t>Equivalence Class Partitions:</w:t>
+      </w:r>
+      <w:r>
+        <w:rPr>
+          <w:b/>
+          <w:sz w:val="28"/>
+          <w:u w:val="single"/>
+        </w:rPr>
+        <w:t xml:space="preserve"> </w:t>
+      </w:r>
+    </w:p>
+    <w:p>
+      <w:pPr>
+        <w:tabs>
+          <w:tab w:val="left" w:pos="2256"/>
+        </w:tabs>
+      </w:pPr>
+      <w:r>
+        <w:t>I have verified th</w:t>
+      </w:r>
+      <w:r>
+        <w:t xml:space="preserve">at </w:t>
+      </w:r>
+      <w:r>
+        <w:t>required field</w:t>
+      </w:r>
+      <w:r>
+        <w:t>s are No of Companies, Countries, and Industries.</w:t>
+      </w:r>
+      <w:r>
+        <w:t xml:space="preserve"> Rest of fields can be left empty or given a value (all forms of text inputs considered valid). So equivalence class partitions would be:</w:t>
+      </w:r>
+    </w:p>
+    <w:p>
+      <w:pPr>
+        <w:numPr>
+          <w:ilvl w:val="0"/>
+          <w:numId w:val="20"/>
+        </w:numPr>
+        <w:tabs>
+          <w:tab w:val="left" w:pos="2256"/>
+        </w:tabs>
+        <w:rPr>
+          <w:b/>
+          <w:sz w:val="24"/>
+        </w:rPr>
+      </w:pPr>
+      <w:r>
+        <w:rPr>
+          <w:b/>
+          <w:sz w:val="24"/>
+        </w:rPr>
+        <w:t>Valid partitions:</w:t>
+      </w:r>
+    </w:p>
+    <w:p>
+      <w:pPr>
+        <w:numPr>
+          <w:ilvl w:val="0"/>
+          <w:numId w:val="21"/>
+        </w:numPr>
+        <w:tabs>
+          <w:tab w:val="left" w:pos="2256"/>
+        </w:tabs>
+        <w:rPr>
+          <w:sz w:val="24"/>
+        </w:rPr>
+      </w:pPr>
+      <w:r>
+        <w:rPr>
+          <w:sz w:val="24"/>
+        </w:rPr>
+        <w:t>Companies: At least one is entered</w:t>
+      </w:r>
+    </w:p>
+    <w:p>
+      <w:pPr>
+        <w:numPr>
+          <w:ilvl w:val="0"/>
+          <w:numId w:val="21"/>
+        </w:numPr>
+        <w:tabs>
+          <w:tab w:val="left" w:pos="2256"/>
+        </w:tabs>
+        <w:rPr>
+          <w:sz w:val="24"/>
+        </w:rPr>
+      </w:pPr>
+      <w:r>
+        <w:rPr>
+          <w:sz w:val="24"/>
+        </w:rPr>
+        <w:t>Countries: At least one valid country is selected from the dropdown list</w:t>
+      </w:r>
+    </w:p>
+    <w:p>
+      <w:pPr>
+        <w:numPr>
+          <w:ilvl w:val="0"/>
+          <w:numId w:val="21"/>
+        </w:numPr>
+        <w:tabs>
+          <w:tab w:val="left" w:pos="2256"/>
+        </w:tabs>
+        <w:rPr>
+          <w:sz w:val="24"/>
+        </w:rPr>
+      </w:pPr>
+      <w:r>
+        <w:rPr>
+          <w:sz w:val="24"/>
+        </w:rPr>
+        <w:t>Industries: At least one valid industry is selected from the dropdown list</w:t>
+      </w:r>
+    </w:p>
+    <w:p>
+      <w:pPr>
+        <w:numPr>
+          <w:ilvl w:val="0"/>
+          <w:numId w:val="22"/>
+        </w:numPr>
+        <w:tabs>
+          <w:tab w:val="left" w:pos="2256"/>
+        </w:tabs>
+        <w:rPr>
+          <w:b/>
+          <w:sz w:val="24"/>
+        </w:rPr>
+      </w:pPr>
+      <w:r>
+        <w:rPr>
+          <w:b/>
+          <w:sz w:val="24"/>
+        </w:rPr>
+        <w:t>Invalid partitions:</w:t>
+      </w:r>
+    </w:p>
+    <w:p>
+      <w:pPr>
+        <w:numPr>
+          <w:ilvl w:val="0"/>
+          <w:numId w:val="23"/>
+        </w:numPr>
+        <w:tabs>
+          <w:tab w:val="left" w:pos="2256"/>
+        </w:tabs>
+        <w:rPr>
+          <w:sz w:val="24"/>
+        </w:rPr>
+      </w:pPr>
+      <w:r>
+        <w:rPr>
+          <w:sz w:val="24"/>
+        </w:rPr>
+        <w:t xml:space="preserve">Companies: </w:t>
+      </w:r>
+      <w:r>
+        <w:rPr>
+          <w:sz w:val="24"/>
+        </w:rPr>
+        <w:t xml:space="preserve">0 </w:t>
+      </w:r>
+      <w:r>
+        <w:rPr>
+          <w:sz w:val="24"/>
+        </w:rPr>
+        <w:t>is entered</w:t>
+      </w:r>
+    </w:p>
+    <w:p>
+      <w:pPr>
+        <w:numPr>
+          <w:ilvl w:val="0"/>
+          <w:numId w:val="23"/>
+        </w:numPr>
+        <w:tabs>
+          <w:tab w:val="left" w:pos="2256"/>
+        </w:tabs>
+        <w:rPr>
+          <w:sz w:val="24"/>
+        </w:rPr>
+      </w:pPr>
+      <w:r>
+        <w:rPr>
+          <w:sz w:val="24"/>
+        </w:rPr>
+        <w:t>Countries: No country is selected from the dropdown list</w:t>
+      </w:r>
+    </w:p>
+    <w:p>
+      <w:pPr>
+        <w:numPr>
+          <w:ilvl w:val="0"/>
+          <w:numId w:val="23"/>
+        </w:numPr>
+        <w:pBdr>
+          <w:bottom w:val="single" w:sz="6" w:space="1" w:color="auto"/>
+        </w:pBdr>
+        <w:tabs>
+          <w:tab w:val="left" w:pos="2256"/>
+        </w:tabs>
+        <w:rPr>
+          <w:sz w:val="24"/>
+        </w:rPr>
+      </w:pPr>
+      <w:r>
+        <w:rPr>
+          <w:sz w:val="24"/>
+        </w:rPr>
+        <w:t>Industries: No industry is selected from the dropdown list</w:t>
+      </w:r>
+    </w:p>
+    <w:p>
+      <w:pPr>
+        <w:ind w:left="360"/>
+        <w:rPr>
+          <w:b/>
+          <w:sz w:val="28"/>
+          <w:szCs w:val="24"/>
+          <w:u w:val="single"/>
+        </w:rPr>
+      </w:pPr>
+      <w:r>
+        <w:rPr>
+          <w:b/>
+          <w:sz w:val="28"/>
+          <w:szCs w:val="24"/>
+          <w:u w:val="single"/>
+        </w:rPr>
+        <w:t>Boundary Value Analysis:</w:t>
+      </w:r>
+    </w:p>
+    <w:p>
+      <w:pPr>
+        <w:ind w:left="360"/>
+        <w:rPr>
+          <w:b/>
+          <w:sz w:val="24"/>
+          <w:szCs w:val="24"/>
+        </w:rPr>
+      </w:pPr>
+      <w:r>
+        <w:rPr>
+          <w:b/>
+          <w:sz w:val="24"/>
+          <w:szCs w:val="24"/>
+        </w:rPr>
+        <w:t>Partition 1: Companies (Minimum 1)</w:t>
+      </w:r>
+    </w:p>
+    <w:p>
+      <w:pPr>
+        <w:numPr>
+          <w:ilvl w:val="0"/>
+          <w:numId w:val="24"/>
+        </w:numPr>
+        <w:rPr>
+          <w:sz w:val="24"/>
+          <w:szCs w:val="24"/>
+        </w:rPr>
+      </w:pPr>
+      <w:r>
+        <w:rPr>
+          <w:sz w:val="24"/>
+          <w:szCs w:val="24"/>
+        </w:rPr>
+        <w:t>Valid Equivalence Class: 1 company</w:t>
+      </w:r>
+    </w:p>
+    <w:p>
+      <w:pPr>
+        <w:numPr>
+          <w:ilvl w:val="0"/>
+          <w:numId w:val="24"/>
+        </w:numPr>
+        <w:rPr>
+          <w:sz w:val="24"/>
+          <w:szCs w:val="24"/>
+        </w:rPr>
+      </w:pPr>
+      <w:r>
+        <w:rPr>
+          <w:sz w:val="24"/>
+          <w:szCs w:val="24"/>
+        </w:rPr>
+        <w:t>Invalid Equivalence Class: 0 companies</w:t>
+      </w:r>
+    </w:p>
+    <w:p>
+      <w:pPr>
+        <w:numPr>
+          <w:ilvl w:val="0"/>
+          <w:numId w:val="24"/>
+        </w:numPr>
+        <w:rPr>
+          <w:sz w:val="24"/>
+          <w:szCs w:val="24"/>
+        </w:rPr>
+      </w:pPr>
+      <w:r>
+        <w:rPr>
+          <w:sz w:val="24"/>
+          <w:szCs w:val="24"/>
+        </w:rPr>
+        <w:t>Boundary Values:</w:t>
+      </w:r>
+    </w:p>
+    <w:p>
+      <w:pPr>
+        <w:numPr>
+          <w:ilvl w:val="1"/>
+          <w:numId w:val="24"/>
+        </w:numPr>
+        <w:rPr>
+          <w:sz w:val="24"/>
+          <w:szCs w:val="24"/>
+        </w:rPr>
+      </w:pPr>
+      <w:r>
+        <w:rPr>
+          <w:sz w:val="24"/>
+          <w:szCs w:val="24"/>
+        </w:rPr>
+        <w:t>Lower Bound: 0 companies</w:t>
+      </w:r>
+    </w:p>
+    <w:p>
+      <w:pPr>
+        <w:numPr>
+          <w:ilvl w:val="1"/>
+          <w:numId w:val="24"/>
+        </w:numPr>
+        <w:rPr>
+          <w:sz w:val="24"/>
+          <w:szCs w:val="24"/>
+        </w:rPr>
+      </w:pPr>
+      <w:r>
+        <w:rPr>
+          <w:sz w:val="24"/>
+          <w:szCs w:val="24"/>
+        </w:rPr>
+        <w:t>Upper Bound: No upper bound</w:t>
+      </w:r>
+    </w:p>
+    <w:p>
+      <w:pPr>
+        <w:ind w:left="360"/>
+        <w:rPr>
+          <w:b/>
+          <w:sz w:val="24"/>
+          <w:szCs w:val="24"/>
+        </w:rPr>
+      </w:pPr>
+      <w:r>
+        <w:rPr>
+          <w:b/>
+          <w:sz w:val="24"/>
+          <w:szCs w:val="24"/>
+        </w:rPr>
+        <w:t>Partition 2: Countries (Minimum 1 selected from Dropdown)</w:t>
+      </w:r>
+    </w:p>
+    <w:p>
+      <w:pPr>
+        <w:numPr>
+          <w:ilvl w:val="0"/>
+          <w:numId w:val="25"/>
+        </w:numPr>
+        <w:rPr>
+          <w:sz w:val="24"/>
+          <w:szCs w:val="24"/>
+        </w:rPr>
+      </w:pPr>
+      <w:r>
+        <w:rPr>
+          <w:sz w:val="24"/>
+          <w:szCs w:val="24"/>
+        </w:rPr>
+        <w:t>Valid Equivalence Class: 1 country selected from the dropdown</w:t>
+      </w:r>
+    </w:p>
+    <w:p>
+      <w:pPr>
+        <w:numPr>
+          <w:ilvl w:val="0"/>
+          <w:numId w:val="25"/>
+        </w:numPr>
+        <w:rPr>
+          <w:sz w:val="24"/>
+          <w:szCs w:val="24"/>
+        </w:rPr>
+      </w:pPr>
+      <w:r>
+        <w:rPr>
+          <w:sz w:val="24"/>
+          <w:szCs w:val="24"/>
+        </w:rPr>
+        <w:t>Invalid Equivalence Class: No country selected from the dropdown</w:t>
+      </w:r>
+    </w:p>
+    <w:p>
+      <w:pPr>
+        <w:numPr>
+          <w:ilvl w:val="0"/>
+          <w:numId w:val="25"/>
+        </w:numPr>
+        <w:rPr>
+          <w:sz w:val="24"/>
+          <w:szCs w:val="24"/>
+        </w:rPr>
+      </w:pPr>
+      <w:r>
+        <w:rPr>
+          <w:sz w:val="24"/>
+          <w:szCs w:val="24"/>
+        </w:rPr>
+        <w:lastRenderedPageBreak/>
+        <w:t>Boundary Values:</w:t>
+      </w:r>
+    </w:p>
+    <w:p>
+      <w:pPr>
+        <w:numPr>
+          <w:ilvl w:val="1"/>
+          <w:numId w:val="25"/>
+        </w:numPr>
+        <w:rPr>
+          <w:sz w:val="24"/>
+          <w:szCs w:val="24"/>
+        </w:rPr>
+      </w:pPr>
+      <w:r>
+        <w:rPr>
+          <w:sz w:val="24"/>
+          <w:szCs w:val="24"/>
+        </w:rPr>
+        <w:t>Lower Bound: 0 countries selected from the dropdown</w:t>
+      </w:r>
+    </w:p>
+    <w:p>
+      <w:pPr>
+        <w:numPr>
+          <w:ilvl w:val="1"/>
+          <w:numId w:val="25"/>
+        </w:numPr>
+        <w:rPr>
+          <w:sz w:val="24"/>
+          <w:szCs w:val="24"/>
+        </w:rPr>
+      </w:pPr>
+      <w:r>
+        <w:rPr>
+          <w:sz w:val="24"/>
+          <w:szCs w:val="24"/>
+        </w:rPr>
+        <w:t>Upper Bound: No upper bound</w:t>
+      </w:r>
+    </w:p>
+    <w:p>
+      <w:pPr>
+        <w:ind w:left="360"/>
+        <w:rPr>
+          <w:b/>
+          <w:sz w:val="24"/>
+          <w:szCs w:val="24"/>
+        </w:rPr>
+      </w:pPr>
+      <w:r>
+        <w:rPr>
+          <w:b/>
+          <w:sz w:val="24"/>
+          <w:szCs w:val="24"/>
+        </w:rPr>
+        <w:t>Partition 3: Industries (Minimum 1 selected from dropdown)</w:t>
+      </w:r>
+    </w:p>
+    <w:p>
+      <w:pPr>
+        <w:numPr>
+          <w:ilvl w:val="0"/>
+          <w:numId w:val="26"/>
+        </w:numPr>
+        <w:rPr>
+          <w:sz w:val="24"/>
+          <w:szCs w:val="24"/>
+        </w:rPr>
+      </w:pPr>
+      <w:r>
+        <w:rPr>
+          <w:sz w:val="24"/>
+          <w:szCs w:val="24"/>
+        </w:rPr>
+        <w:t>Valid Equivalence Class: 1 industry selected from the dropdown</w:t>
+      </w:r>
+    </w:p>
+    <w:p>
+      <w:pPr>
+        <w:numPr>
+          <w:ilvl w:val="0"/>
+          <w:numId w:val="26"/>
+        </w:numPr>
+        <w:rPr>
+          <w:sz w:val="24"/>
+          <w:szCs w:val="24"/>
+        </w:rPr>
+      </w:pPr>
+      <w:r>
+        <w:rPr>
+          <w:sz w:val="24"/>
+          <w:szCs w:val="24"/>
+        </w:rPr>
+        <w:t>Invalid Equivalence Class: No industry selected from the dropdown</w:t>
+      </w:r>
+    </w:p>
+    <w:p>
+      <w:pPr>
+        <w:numPr>
+          <w:ilvl w:val="0"/>
+          <w:numId w:val="26"/>
+        </w:numPr>
+        <w:rPr>
+          <w:sz w:val="24"/>
+          <w:szCs w:val="24"/>
+        </w:rPr>
+      </w:pPr>
+      <w:r>
+        <w:rPr>
+          <w:sz w:val="24"/>
+          <w:szCs w:val="24"/>
+        </w:rPr>
+        <w:t>Boundary Values:</w:t>
+      </w:r>
+    </w:p>
+    <w:p>
+      <w:pPr>
+        <w:numPr>
+          <w:ilvl w:val="1"/>
+          <w:numId w:val="26"/>
+        </w:numPr>
+        <w:rPr>
+          <w:sz w:val="24"/>
+          <w:szCs w:val="24"/>
+        </w:rPr>
+      </w:pPr>
+      <w:r>
+        <w:rPr>
+          <w:sz w:val="24"/>
+          <w:szCs w:val="24"/>
+        </w:rPr>
+        <w:t>Lower Bound: 0 industries selected from the dropdown</w:t>
+      </w:r>
+    </w:p>
+    <w:p>
+      <w:pPr>
+        <w:numPr>
+          <w:ilvl w:val="1"/>
+          <w:numId w:val="26"/>
+        </w:numPr>
+        <w:rPr>
+          <w:sz w:val="24"/>
+          <w:szCs w:val="24"/>
+        </w:rPr>
+      </w:pPr>
+      <w:r>
+        <w:rPr>
+          <w:sz w:val="24"/>
+          <w:szCs w:val="24"/>
+        </w:rPr>
+        <w:t>Upper Bound: No upper bound</w:t>
+      </w:r>
+    </w:p>
+    <w:p>
+      <w:pPr>
+        <w:ind w:left="360"/>
+        <w:rPr>
+          <w:b/>
+          <w:sz w:val="24"/>
+          <w:szCs w:val="24"/>
+        </w:rPr>
+      </w:pPr>
+      <w:r>
+        <w:rPr>
+          <w:b/>
+          <w:sz w:val="24"/>
+          <w:szCs w:val="24"/>
+        </w:rPr>
+        <w:t>Partition 4: Filter on Size (can be left empty)</w:t>
+      </w:r>
+    </w:p>
+    <w:p>
+      <w:pPr>
+        <w:numPr>
+          <w:ilvl w:val="0"/>
+          <w:numId w:val="27"/>
+        </w:numPr>
+        <w:rPr>
+          <w:sz w:val="24"/>
+          <w:szCs w:val="24"/>
+        </w:rPr>
+      </w:pPr>
+      <w:r>
+        <w:rPr>
+          <w:sz w:val="24"/>
+          <w:szCs w:val="24"/>
+        </w:rPr>
+        <w:t>Valid Equivalence Class: Empty or any value</w:t>
+      </w:r>
+    </w:p>
+    <w:p>
+      <w:pPr>
+        <w:numPr>
+          <w:ilvl w:val="0"/>
+          <w:numId w:val="27"/>
+        </w:numPr>
+        <w:rPr>
+          <w:sz w:val="24"/>
+          <w:szCs w:val="24"/>
+        </w:rPr>
+      </w:pPr>
+      <w:r>
+        <w:rPr>
+          <w:sz w:val="24"/>
+          <w:szCs w:val="24"/>
+        </w:rPr>
+        <w:t>Invalid Equivalence Class: None</w:t>
+      </w:r>
+    </w:p>
+    <w:p>
+      <w:pPr>
+        <w:numPr>
+          <w:ilvl w:val="0"/>
+          <w:numId w:val="27"/>
+        </w:numPr>
+        <w:rPr>
+          <w:sz w:val="24"/>
+          <w:szCs w:val="24"/>
+        </w:rPr>
+      </w:pPr>
+      <w:r>
+        <w:rPr>
+          <w:sz w:val="24"/>
+          <w:szCs w:val="24"/>
+        </w:rPr>
+        <w:t>Boundary Values:</w:t>
+      </w:r>
+    </w:p>
+    <w:p>
+      <w:pPr>
+        <w:numPr>
+          <w:ilvl w:val="1"/>
+          <w:numId w:val="27"/>
+        </w:numPr>
+        <w:rPr>
+          <w:sz w:val="24"/>
+          <w:szCs w:val="24"/>
+        </w:rPr>
+      </w:pPr>
+      <w:r>
+        <w:rPr>
+          <w:sz w:val="24"/>
+          <w:szCs w:val="24"/>
+        </w:rPr>
+        <w:t>Lower Bound: None</w:t>
+      </w:r>
+    </w:p>
+    <w:p>
+      <w:pPr>
+        <w:numPr>
+          <w:ilvl w:val="1"/>
+          <w:numId w:val="27"/>
+        </w:numPr>
+        <w:rPr>
+          <w:sz w:val="24"/>
+          <w:szCs w:val="24"/>
+        </w:rPr>
+      </w:pPr>
+      <w:r>
+        <w:rPr>
+          <w:sz w:val="24"/>
+          <w:szCs w:val="24"/>
+        </w:rPr>
+        <w:t>Upper Bound: No upper bound</w:t>
+      </w:r>
+    </w:p>
+    <w:p>
+      <w:pPr>
+        <w:ind w:left="360"/>
+        <w:rPr>
+          <w:b/>
+          <w:sz w:val="24"/>
+          <w:szCs w:val="24"/>
+        </w:rPr>
+      </w:pPr>
+      <w:r>
+        <w:rPr>
+          <w:b/>
+          <w:sz w:val="24"/>
+          <w:szCs w:val="24"/>
+        </w:rPr>
+        <w:t>Since Sales Team and Salesperson fields are optional, they do not have any partitions or boundary values to consider for this particular feature.</w:t>
+      </w:r>
+    </w:p>
+    <w:p>
+      <w:pPr>
+        <w:ind w:left="360"/>
+        <w:rPr>
+          <w:b/>
+          <w:sz w:val="24"/>
+          <w:szCs w:val="24"/>
+        </w:rPr>
+      </w:pPr>
+    </w:p>
+    <w:p>
+      <w:pPr>
+        <w:tabs>
+          <w:tab w:val="left" w:pos="2256"/>
+        </w:tabs>
+        <w:rPr>
+          <w:b/>
+          <w:sz w:val="28"/>
+          <w:szCs w:val="24"/>
+          <w:u w:val="single"/>
+        </w:rPr>
+      </w:pPr>
+      <w:r>
+        <w:rPr>
+          <w:b/>
+          <w:sz w:val="28"/>
+          <w:szCs w:val="24"/>
+          <w:u w:val="single"/>
+        </w:rPr>
+        <w:t>Gherkin Test Cases:</w:t>
+      </w:r>
+    </w:p>
+    <w:p>
+      <w:pPr>
+        <w:pStyle w:val="ListParagraph"/>
+        <w:numPr>
+          <w:ilvl w:val="0"/>
+          <w:numId w:val="28"/>
+        </w:numPr>
+        <w:tabs>
+          <w:tab w:val="left" w:pos="2256"/>
+        </w:tabs>
+        <w:rPr>
+          <w:sz w:val="24"/>
+        </w:rPr>
+      </w:pPr>
+      <w:r>
+        <w:rPr>
+          <w:b/>
+          <w:sz w:val="24"/>
+        </w:rPr>
+        <w:t>Scenario</w:t>
+      </w:r>
+      <w:r>
+        <w:rPr>
+          <w:sz w:val="24"/>
+        </w:rPr>
+        <w:t>: Generating leads with required fields only</w:t>
+      </w:r>
+    </w:p>
+    <w:p>
+      <w:pPr>
+        <w:pStyle w:val="ListParagraph"/>
+        <w:tabs>
+          <w:tab w:val="left" w:pos="2256"/>
+        </w:tabs>
+        <w:rPr>
+          <w:sz w:val="24"/>
+        </w:rPr>
+      </w:pPr>
+      <w:r>
+        <w:rPr>
+          <w:b/>
+          <w:sz w:val="24"/>
+        </w:rPr>
+        <w:t>Given</w:t>
+      </w:r>
+      <w:r>
+        <w:rPr>
+          <w:sz w:val="24"/>
+        </w:rPr>
+        <w:t xml:space="preserve"> I am on the Odoo CRM page</w:t>
+      </w:r>
+    </w:p>
+    <w:p>
+      <w:pPr>
+        <w:pStyle w:val="ListParagraph"/>
+        <w:tabs>
+          <w:tab w:val="left" w:pos="2256"/>
+        </w:tabs>
+        <w:rPr>
+          <w:sz w:val="24"/>
+        </w:rPr>
+      </w:pPr>
+      <w:r>
+        <w:rPr>
+          <w:b/>
+          <w:sz w:val="24"/>
+        </w:rPr>
+        <w:t>When</w:t>
+      </w:r>
+      <w:r>
+        <w:rPr>
+          <w:sz w:val="24"/>
+        </w:rPr>
+        <w:t xml:space="preserve"> I click on the "Generate Leads" button</w:t>
+      </w:r>
+    </w:p>
+    <w:p>
+      <w:pPr>
+        <w:pStyle w:val="ListParagraph"/>
+        <w:tabs>
+          <w:tab w:val="left" w:pos="2256"/>
+        </w:tabs>
+        <w:rPr>
+          <w:sz w:val="24"/>
+        </w:rPr>
+      </w:pPr>
+      <w:r>
+        <w:rPr>
+          <w:b/>
+          <w:sz w:val="24"/>
+        </w:rPr>
+        <w:t>And</w:t>
+      </w:r>
+      <w:r>
+        <w:rPr>
+          <w:sz w:val="24"/>
+        </w:rPr>
+        <w:t xml:space="preserve"> I fill in the required fields with valid data</w:t>
+      </w:r>
+    </w:p>
+    <w:p>
+      <w:pPr>
+        <w:pStyle w:val="ListParagraph"/>
+        <w:tabs>
+          <w:tab w:val="left" w:pos="2256"/>
+        </w:tabs>
+        <w:rPr>
+          <w:sz w:val="24"/>
+        </w:rPr>
+      </w:pPr>
+      <w:r>
+        <w:rPr>
+          <w:b/>
+          <w:sz w:val="24"/>
+        </w:rPr>
+        <w:t>And</w:t>
+      </w:r>
+      <w:r>
+        <w:rPr>
+          <w:sz w:val="24"/>
+        </w:rPr>
+        <w:t xml:space="preserve"> I click on the "Create Leads" button</w:t>
+      </w:r>
+    </w:p>
+    <w:p>
+      <w:pPr>
+        <w:pStyle w:val="ListParagraph"/>
+        <w:tabs>
+          <w:tab w:val="left" w:pos="2256"/>
+        </w:tabs>
+        <w:rPr>
+          <w:sz w:val="24"/>
+        </w:rPr>
+      </w:pPr>
+      <w:r>
+        <w:rPr>
+          <w:b/>
+          <w:sz w:val="24"/>
+        </w:rPr>
+        <w:t>Then</w:t>
+      </w:r>
+      <w:r>
+        <w:rPr>
+          <w:sz w:val="24"/>
+        </w:rPr>
+        <w:t xml:space="preserve"> I should see a success message</w:t>
+      </w:r>
+    </w:p>
+    <w:p>
+      <w:pPr>
+        <w:pStyle w:val="ListParagraph"/>
+        <w:tabs>
+          <w:tab w:val="left" w:pos="2256"/>
+        </w:tabs>
+        <w:rPr>
+          <w:sz w:val="24"/>
+        </w:rPr>
+      </w:pPr>
+      <w:r>
+        <w:rPr>
+          <w:b/>
+          <w:sz w:val="24"/>
+        </w:rPr>
+        <w:t>And</w:t>
+      </w:r>
+      <w:r>
+        <w:rPr>
+          <w:sz w:val="24"/>
+        </w:rPr>
+        <w:t xml:space="preserve"> the new leads should be created in the CRM</w:t>
+      </w:r>
+    </w:p>
+    <w:p>
+      <w:pPr>
+        <w:pStyle w:val="ListParagraph"/>
+        <w:tabs>
+          <w:tab w:val="left" w:pos="2256"/>
+        </w:tabs>
+        <w:rPr>
+          <w:sz w:val="24"/>
+        </w:rPr>
+      </w:pPr>
+    </w:p>
+    <w:p>
+      <w:pPr>
+        <w:pStyle w:val="ListParagraph"/>
+        <w:numPr>
+          <w:ilvl w:val="0"/>
+          <w:numId w:val="28"/>
+        </w:numPr>
+        <w:tabs>
+          <w:tab w:val="left" w:pos="2256"/>
+        </w:tabs>
+        <w:rPr>
+          <w:sz w:val="24"/>
+        </w:rPr>
+      </w:pPr>
+      <w:r>
+        <w:rPr>
+          <w:b/>
+          <w:sz w:val="24"/>
+        </w:rPr>
+        <w:t>Scenario</w:t>
+      </w:r>
+      <w:r>
+        <w:rPr>
+          <w:sz w:val="24"/>
+        </w:rPr>
+        <w:t>: Generating leads with missing required fields</w:t>
+      </w:r>
+    </w:p>
+    <w:p>
+      <w:pPr>
+        <w:pStyle w:val="ListParagraph"/>
+        <w:tabs>
+          <w:tab w:val="left" w:pos="2256"/>
+        </w:tabs>
+        <w:rPr>
+          <w:sz w:val="24"/>
+        </w:rPr>
+      </w:pPr>
+      <w:r>
+        <w:rPr>
+          <w:b/>
+          <w:sz w:val="24"/>
+        </w:rPr>
+        <w:t>Given</w:t>
+      </w:r>
+      <w:r>
+        <w:rPr>
+          <w:sz w:val="24"/>
+        </w:rPr>
+        <w:t xml:space="preserve"> I am on the Odoo CRM page</w:t>
+      </w:r>
+    </w:p>
+    <w:p>
+      <w:pPr>
+        <w:pStyle w:val="ListParagraph"/>
+        <w:tabs>
+          <w:tab w:val="left" w:pos="2256"/>
+        </w:tabs>
+        <w:rPr>
+          <w:sz w:val="24"/>
+        </w:rPr>
+      </w:pPr>
+      <w:r>
+        <w:rPr>
+          <w:b/>
+          <w:sz w:val="24"/>
+        </w:rPr>
+        <w:t>When</w:t>
+      </w:r>
+      <w:r>
+        <w:rPr>
+          <w:sz w:val="24"/>
+        </w:rPr>
+        <w:t xml:space="preserve"> I click on the "Generate Leads" button</w:t>
+      </w:r>
+    </w:p>
+    <w:p>
+      <w:pPr>
+        <w:pStyle w:val="ListParagraph"/>
+        <w:tabs>
+          <w:tab w:val="left" w:pos="2256"/>
+        </w:tabs>
+        <w:rPr>
+          <w:sz w:val="24"/>
+        </w:rPr>
+      </w:pPr>
+      <w:r>
+        <w:rPr>
+          <w:b/>
+          <w:sz w:val="24"/>
+        </w:rPr>
+        <w:t>And</w:t>
+      </w:r>
+      <w:r>
+        <w:rPr>
+          <w:sz w:val="24"/>
+        </w:rPr>
+        <w:t xml:space="preserve"> I leave one or more of the required fields empty</w:t>
+      </w:r>
+    </w:p>
+    <w:p>
+      <w:pPr>
+        <w:pStyle w:val="ListParagraph"/>
+        <w:tabs>
+          <w:tab w:val="left" w:pos="2256"/>
+        </w:tabs>
+        <w:rPr>
+          <w:sz w:val="24"/>
+        </w:rPr>
+      </w:pPr>
+      <w:r>
+        <w:rPr>
+          <w:b/>
+          <w:sz w:val="24"/>
+        </w:rPr>
+        <w:lastRenderedPageBreak/>
+        <w:t>And</w:t>
+      </w:r>
+      <w:r>
+        <w:rPr>
+          <w:sz w:val="24"/>
+        </w:rPr>
+        <w:t xml:space="preserve"> I click on the "Create Leads" button</w:t>
+      </w:r>
+    </w:p>
+    <w:p>
+      <w:pPr>
+        <w:pStyle w:val="ListParagraph"/>
+        <w:tabs>
+          <w:tab w:val="left" w:pos="2256"/>
+        </w:tabs>
+        <w:rPr>
+          <w:sz w:val="24"/>
+        </w:rPr>
+      </w:pPr>
+      <w:r>
+        <w:rPr>
+          <w:b/>
+          <w:sz w:val="24"/>
+        </w:rPr>
+        <w:t>Then</w:t>
+      </w:r>
+      <w:r>
+        <w:rPr>
+          <w:sz w:val="24"/>
+        </w:rPr>
+        <w:t xml:space="preserve"> I should see an error message</w:t>
+      </w:r>
+    </w:p>
+    <w:p>
+      <w:pPr>
+        <w:pStyle w:val="ListParagraph"/>
+        <w:tabs>
+          <w:tab w:val="left" w:pos="2256"/>
+        </w:tabs>
+        <w:rPr>
+          <w:sz w:val="24"/>
+        </w:rPr>
+      </w:pPr>
+      <w:r>
+        <w:rPr>
+          <w:b/>
+          <w:sz w:val="24"/>
+        </w:rPr>
+        <w:t>And</w:t>
+      </w:r>
+      <w:r>
+        <w:rPr>
+          <w:sz w:val="24"/>
+        </w:rPr>
+        <w:t xml:space="preserve"> the new leads should not be created in the CRM</w:t>
+      </w:r>
+    </w:p>
+    <w:p>
+      <w:pPr>
+        <w:pStyle w:val="ListParagraph"/>
+        <w:tabs>
+          <w:tab w:val="left" w:pos="2256"/>
+        </w:tabs>
+        <w:rPr>
+          <w:sz w:val="24"/>
+        </w:rPr>
+      </w:pPr>
+    </w:p>
+    <w:p>
+      <w:pPr>
+        <w:pStyle w:val="ListParagraph"/>
+        <w:numPr>
+          <w:ilvl w:val="0"/>
+          <w:numId w:val="28"/>
+        </w:numPr>
+        <w:tabs>
+          <w:tab w:val="left" w:pos="2256"/>
+        </w:tabs>
+        <w:rPr>
+          <w:sz w:val="24"/>
+        </w:rPr>
+      </w:pPr>
+      <w:r>
+        <w:rPr>
+          <w:b/>
+          <w:sz w:val="24"/>
+        </w:rPr>
+        <w:t>Scenario</w:t>
+      </w:r>
+      <w:r>
+        <w:rPr>
+          <w:sz w:val="24"/>
+        </w:rPr>
+        <w:t>: Generating leads with invalid data</w:t>
+      </w:r>
+    </w:p>
+    <w:p>
+      <w:pPr>
+        <w:pStyle w:val="ListParagraph"/>
+        <w:tabs>
+          <w:tab w:val="left" w:pos="2256"/>
+        </w:tabs>
+        <w:rPr>
+          <w:sz w:val="24"/>
+        </w:rPr>
+      </w:pPr>
+      <w:r>
+        <w:rPr>
+          <w:b/>
+          <w:sz w:val="24"/>
+        </w:rPr>
+        <w:t>Given</w:t>
+      </w:r>
+      <w:r>
+        <w:rPr>
+          <w:sz w:val="24"/>
+        </w:rPr>
+        <w:t xml:space="preserve"> I am on the Odoo CRM page</w:t>
+      </w:r>
+    </w:p>
+    <w:p>
+      <w:pPr>
+        <w:pStyle w:val="ListParagraph"/>
+        <w:tabs>
+          <w:tab w:val="left" w:pos="2256"/>
+        </w:tabs>
+        <w:rPr>
+          <w:sz w:val="24"/>
+        </w:rPr>
+      </w:pPr>
+      <w:r>
+        <w:rPr>
+          <w:b/>
+          <w:sz w:val="24"/>
+        </w:rPr>
+        <w:t>When</w:t>
+      </w:r>
+      <w:r>
+        <w:rPr>
+          <w:sz w:val="24"/>
+        </w:rPr>
+        <w:t xml:space="preserve"> I click on the "Generate Leads" button</w:t>
+      </w:r>
+    </w:p>
+    <w:p>
+      <w:pPr>
+        <w:pStyle w:val="ListParagraph"/>
+        <w:tabs>
+          <w:tab w:val="left" w:pos="2256"/>
+        </w:tabs>
+        <w:rPr>
+          <w:sz w:val="24"/>
+        </w:rPr>
+      </w:pPr>
+      <w:r>
+        <w:rPr>
+          <w:b/>
+          <w:sz w:val="24"/>
+        </w:rPr>
+        <w:t>And</w:t>
+      </w:r>
+      <w:r>
+        <w:rPr>
+          <w:sz w:val="24"/>
+        </w:rPr>
+        <w:t xml:space="preserve"> I fill in the required fields with invalid data</w:t>
+      </w:r>
+    </w:p>
+    <w:p>
+      <w:pPr>
+        <w:pStyle w:val="ListParagraph"/>
+        <w:tabs>
+          <w:tab w:val="left" w:pos="2256"/>
+        </w:tabs>
+        <w:rPr>
+          <w:sz w:val="24"/>
+        </w:rPr>
+      </w:pPr>
+      <w:r>
+        <w:rPr>
+          <w:b/>
+          <w:sz w:val="24"/>
+        </w:rPr>
+        <w:t>And</w:t>
+      </w:r>
+      <w:r>
+        <w:rPr>
+          <w:sz w:val="24"/>
+        </w:rPr>
+        <w:t xml:space="preserve"> I click on the "Create Leads" button</w:t>
+      </w:r>
+    </w:p>
+    <w:p>
+      <w:pPr>
+        <w:pStyle w:val="ListParagraph"/>
+        <w:tabs>
+          <w:tab w:val="left" w:pos="2256"/>
+        </w:tabs>
+        <w:rPr>
+          <w:sz w:val="24"/>
+        </w:rPr>
+      </w:pPr>
+      <w:r>
+        <w:rPr>
+          <w:b/>
+          <w:sz w:val="24"/>
+        </w:rPr>
+        <w:t>Then</w:t>
+      </w:r>
+      <w:r>
+        <w:rPr>
+          <w:sz w:val="24"/>
+        </w:rPr>
+        <w:t xml:space="preserve"> I should see an error message</w:t>
+      </w:r>
+    </w:p>
+    <w:p>
+      <w:pPr>
+        <w:pStyle w:val="ListParagraph"/>
+        <w:tabs>
+          <w:tab w:val="left" w:pos="2256"/>
+        </w:tabs>
+        <w:rPr>
+          <w:sz w:val="24"/>
+        </w:rPr>
+      </w:pPr>
+      <w:r>
+        <w:rPr>
+          <w:b/>
+          <w:sz w:val="24"/>
+        </w:rPr>
+        <w:t>And</w:t>
+      </w:r>
+      <w:r>
+        <w:rPr>
+          <w:sz w:val="24"/>
+        </w:rPr>
+        <w:t xml:space="preserve"> the new leads should not be created in the CRM</w:t>
+      </w:r>
+    </w:p>
+    <w:p>
+      <w:pPr>
+        <w:pStyle w:val="ListParagraph"/>
+        <w:tabs>
+          <w:tab w:val="left" w:pos="2256"/>
+        </w:tabs>
+        <w:rPr>
+          <w:sz w:val="24"/>
+        </w:rPr>
+      </w:pPr>
+    </w:p>
+    <w:p>
+      <w:pPr>
+        <w:pStyle w:val="ListParagraph"/>
+        <w:numPr>
+          <w:ilvl w:val="0"/>
+          <w:numId w:val="28"/>
+        </w:numPr>
+        <w:tabs>
+          <w:tab w:val="left" w:pos="2256"/>
+        </w:tabs>
+        <w:rPr>
+          <w:sz w:val="24"/>
+        </w:rPr>
+      </w:pPr>
+      <w:r>
+        <w:rPr>
+          <w:b/>
+          <w:sz w:val="24"/>
+        </w:rPr>
+        <w:t>Scenario</w:t>
+      </w:r>
+      <w:r>
+        <w:rPr>
+          <w:sz w:val="24"/>
+        </w:rPr>
+        <w:t>: Generating leads with optional fields</w:t>
+      </w:r>
+    </w:p>
+    <w:p>
+      <w:pPr>
+        <w:pStyle w:val="ListParagraph"/>
+        <w:tabs>
+          <w:tab w:val="left" w:pos="2256"/>
+        </w:tabs>
+        <w:rPr>
+          <w:sz w:val="24"/>
+        </w:rPr>
+      </w:pPr>
+      <w:r>
+        <w:rPr>
+          <w:b/>
+          <w:sz w:val="24"/>
+        </w:rPr>
+        <w:t>Given</w:t>
+      </w:r>
+      <w:r>
+        <w:rPr>
+          <w:sz w:val="24"/>
+        </w:rPr>
+        <w:t xml:space="preserve"> I am on the Odoo CRM page</w:t>
+      </w:r>
+    </w:p>
+    <w:p>
+      <w:pPr>
+        <w:pStyle w:val="ListParagraph"/>
+        <w:tabs>
+          <w:tab w:val="left" w:pos="2256"/>
+        </w:tabs>
+        <w:rPr>
+          <w:sz w:val="24"/>
+        </w:rPr>
+      </w:pPr>
+      <w:r>
+        <w:rPr>
+          <w:b/>
+          <w:sz w:val="24"/>
+        </w:rPr>
+        <w:t>When</w:t>
+      </w:r>
+      <w:r>
+        <w:rPr>
+          <w:sz w:val="24"/>
+        </w:rPr>
+        <w:t xml:space="preserve"> I click on the "Generate Leads" button</w:t>
+      </w:r>
+    </w:p>
+    <w:p>
+      <w:pPr>
+        <w:pStyle w:val="ListParagraph"/>
+        <w:tabs>
+          <w:tab w:val="left" w:pos="2256"/>
+        </w:tabs>
+        <w:rPr>
+          <w:sz w:val="24"/>
+        </w:rPr>
+      </w:pPr>
+      <w:r>
+        <w:rPr>
+          <w:b/>
+          <w:sz w:val="24"/>
+        </w:rPr>
+        <w:t>And</w:t>
+      </w:r>
+      <w:r>
+        <w:rPr>
+          <w:sz w:val="24"/>
+        </w:rPr>
+        <w:t xml:space="preserve"> I fill in the required fields with valid data</w:t>
+      </w:r>
+    </w:p>
+    <w:p>
+      <w:pPr>
+        <w:pStyle w:val="ListParagraph"/>
+        <w:tabs>
+          <w:tab w:val="left" w:pos="2256"/>
+        </w:tabs>
+        <w:rPr>
+          <w:sz w:val="24"/>
+        </w:rPr>
+      </w:pPr>
+      <w:r>
+        <w:rPr>
+          <w:b/>
+          <w:sz w:val="24"/>
+        </w:rPr>
+        <w:t>And</w:t>
+      </w:r>
+      <w:r>
+        <w:rPr>
+          <w:sz w:val="24"/>
+        </w:rPr>
+        <w:t xml:space="preserve"> I also fill in one or more of the optional fields</w:t>
+      </w:r>
+    </w:p>
+    <w:p>
+      <w:pPr>
+        <w:pStyle w:val="ListParagraph"/>
+        <w:tabs>
+          <w:tab w:val="left" w:pos="2256"/>
+        </w:tabs>
+        <w:rPr>
+          <w:sz w:val="24"/>
+        </w:rPr>
+      </w:pPr>
+      <w:r>
+        <w:rPr>
+          <w:b/>
+          <w:sz w:val="24"/>
+        </w:rPr>
+        <w:t>And</w:t>
+      </w:r>
+      <w:r>
+        <w:rPr>
+          <w:sz w:val="24"/>
+        </w:rPr>
+        <w:t xml:space="preserve"> I click on the "Create Leads" button</w:t>
+      </w:r>
+    </w:p>
+    <w:p>
+      <w:pPr>
+        <w:pStyle w:val="ListParagraph"/>
+        <w:tabs>
+          <w:tab w:val="left" w:pos="2256"/>
+        </w:tabs>
+        <w:rPr>
+          <w:sz w:val="24"/>
+        </w:rPr>
+      </w:pPr>
+      <w:r>
+        <w:rPr>
+          <w:b/>
+          <w:sz w:val="24"/>
+        </w:rPr>
+        <w:t>Then</w:t>
+      </w:r>
+      <w:r>
+        <w:rPr>
+          <w:sz w:val="24"/>
+        </w:rPr>
+        <w:t xml:space="preserve"> I should see a success message</w:t>
+      </w:r>
+    </w:p>
+    <w:p>
+      <w:pPr>
+        <w:pStyle w:val="ListParagraph"/>
+        <w:tabs>
+          <w:tab w:val="left" w:pos="2256"/>
+        </w:tabs>
+        <w:rPr>
+          <w:sz w:val="24"/>
+        </w:rPr>
+      </w:pPr>
+      <w:r>
+        <w:rPr>
+          <w:b/>
+          <w:sz w:val="24"/>
+        </w:rPr>
+        <w:t>And</w:t>
+      </w:r>
+      <w:r>
+        <w:rPr>
+          <w:sz w:val="24"/>
+        </w:rPr>
+        <w:t xml:space="preserve"> the new leads should be created in the CRM</w:t>
+      </w:r>
+    </w:p>
+    <w:p>
+      <w:pPr>
+        <w:pStyle w:val="ListParagraph"/>
+        <w:tabs>
+          <w:tab w:val="left" w:pos="2256"/>
+        </w:tabs>
+        <w:rPr>
+          <w:sz w:val="24"/>
+        </w:rPr>
+      </w:pPr>
+      <w:r>
+        <w:rPr>
+          <w:b/>
+          <w:sz w:val="24"/>
+        </w:rPr>
+        <w:t>And</w:t>
+      </w:r>
+      <w:r>
+        <w:rPr>
+          <w:sz w:val="24"/>
+        </w:rPr>
+        <w:t xml:space="preserve"> the optional fields should be saved along with the lead data</w:t>
+      </w:r>
+    </w:p>
+    <w:p>
+      <w:pPr>
+        <w:pStyle w:val="ListParagraph"/>
+        <w:tabs>
+          <w:tab w:val="left" w:pos="2256"/>
+        </w:tabs>
+        <w:rPr>
+          <w:sz w:val="24"/>
+        </w:rPr>
+      </w:pPr>
+    </w:p>
+    <w:p>
+      <w:pPr>
+        <w:pStyle w:val="ListParagraph"/>
+        <w:numPr>
+          <w:ilvl w:val="0"/>
+          <w:numId w:val="28"/>
+        </w:numPr>
+        <w:tabs>
+          <w:tab w:val="left" w:pos="2256"/>
+        </w:tabs>
+        <w:rPr>
+          <w:sz w:val="24"/>
+        </w:rPr>
+      </w:pPr>
+      <w:r>
+        <w:rPr>
+          <w:b/>
+          <w:sz w:val="24"/>
+        </w:rPr>
+        <w:t>Scenario</w:t>
+      </w:r>
+      <w:r>
+        <w:rPr>
+          <w:sz w:val="24"/>
+        </w:rPr>
+        <w:t>: Generating leads with default tags</w:t>
+      </w:r>
+    </w:p>
+    <w:p>
+      <w:pPr>
+        <w:pStyle w:val="ListParagraph"/>
+        <w:tabs>
+          <w:tab w:val="left" w:pos="2256"/>
+        </w:tabs>
+        <w:rPr>
+          <w:sz w:val="24"/>
+        </w:rPr>
+      </w:pPr>
+      <w:r>
+        <w:rPr>
+          <w:b/>
+          <w:sz w:val="24"/>
+        </w:rPr>
+        <w:t>Given</w:t>
+      </w:r>
+      <w:r>
+        <w:rPr>
+          <w:sz w:val="24"/>
+        </w:rPr>
+        <w:t xml:space="preserve"> I am on the Odoo CRM page</w:t>
+      </w:r>
+    </w:p>
+    <w:p>
+      <w:pPr>
+        <w:pStyle w:val="ListParagraph"/>
+        <w:tabs>
+          <w:tab w:val="left" w:pos="2256"/>
+        </w:tabs>
+        <w:rPr>
+          <w:sz w:val="24"/>
+        </w:rPr>
+      </w:pPr>
+      <w:r>
+        <w:rPr>
+          <w:b/>
+          <w:sz w:val="24"/>
+        </w:rPr>
+        <w:t>When</w:t>
+      </w:r>
+      <w:r>
+        <w:rPr>
+          <w:sz w:val="24"/>
+        </w:rPr>
+        <w:t xml:space="preserve"> I click on the "Generate Leads" button</w:t>
+      </w:r>
+    </w:p>
+    <w:p>
+      <w:pPr>
+        <w:pStyle w:val="ListParagraph"/>
+        <w:tabs>
+          <w:tab w:val="left" w:pos="2256"/>
+        </w:tabs>
+        <w:rPr>
+          <w:sz w:val="24"/>
+        </w:rPr>
+      </w:pPr>
+      <w:r>
+        <w:rPr>
+          <w:b/>
+          <w:sz w:val="24"/>
+        </w:rPr>
+        <w:t>And</w:t>
+      </w:r>
+      <w:r>
+        <w:rPr>
+          <w:sz w:val="24"/>
+        </w:rPr>
+        <w:t xml:space="preserve"> I fill in the required fields with valid data</w:t>
+      </w:r>
+    </w:p>
+    <w:p>
+      <w:pPr>
+        <w:pStyle w:val="ListParagraph"/>
+        <w:tabs>
+          <w:tab w:val="left" w:pos="2256"/>
+        </w:tabs>
+        <w:rPr>
+          <w:sz w:val="24"/>
+        </w:rPr>
+      </w:pPr>
+      <w:r>
+        <w:rPr>
+          <w:b/>
+          <w:sz w:val="24"/>
+        </w:rPr>
+        <w:t>And</w:t>
+      </w:r>
+      <w:r>
+        <w:rPr>
+          <w:sz w:val="24"/>
+        </w:rPr>
+        <w:t xml:space="preserve"> I click on the "Create Leads" button</w:t>
+      </w:r>
+    </w:p>
+    <w:p>
+      <w:pPr>
+        <w:pStyle w:val="ListParagraph"/>
+        <w:tabs>
+          <w:tab w:val="left" w:pos="2256"/>
+        </w:tabs>
+        <w:rPr>
+          <w:sz w:val="24"/>
+        </w:rPr>
+      </w:pPr>
+      <w:r>
+        <w:rPr>
+          <w:b/>
+          <w:sz w:val="24"/>
+        </w:rPr>
+        <w:t>Then</w:t>
+      </w:r>
+      <w:r>
+        <w:rPr>
+          <w:sz w:val="24"/>
+        </w:rPr>
+        <w:t xml:space="preserve"> I should see a success message</w:t>
+      </w:r>
+    </w:p>
+    <w:p>
+      <w:pPr>
+        <w:pStyle w:val="ListParagraph"/>
+        <w:tabs>
+          <w:tab w:val="left" w:pos="2256"/>
+        </w:tabs>
+        <w:rPr>
+          <w:sz w:val="24"/>
+        </w:rPr>
+      </w:pPr>
+      <w:r>
+        <w:rPr>
+          <w:b/>
+          <w:sz w:val="24"/>
+        </w:rPr>
+        <w:t>And</w:t>
+      </w:r>
+      <w:r>
+        <w:rPr>
+          <w:sz w:val="24"/>
+        </w:rPr>
+        <w:t xml:space="preserve"> the new leads should be created in the CRM</w:t>
+      </w:r>
+    </w:p>
+    <w:p>
+      <w:pPr>
+        <w:pStyle w:val="ListParagraph"/>
+        <w:pBdr>
+          <w:bottom w:val="single" w:sz="6" w:space="1" w:color="auto"/>
+        </w:pBdr>
+        <w:tabs>
+          <w:tab w:val="left" w:pos="2256"/>
+        </w:tabs>
+        <w:rPr>
+          <w:sz w:val="24"/>
+        </w:rPr>
+      </w:pPr>
+      <w:r>
+        <w:rPr>
+          <w:b/>
+          <w:sz w:val="24"/>
+        </w:rPr>
+        <w:t>And</w:t>
+      </w:r>
+      <w:r>
+        <w:rPr>
+          <w:sz w:val="24"/>
+        </w:rPr>
+        <w:t xml:space="preserve"> the default tags should be applied to the new leads.</w:t>
+      </w:r>
+    </w:p>
+    <w:p>
+      <w:pPr>
+        <w:pStyle w:val="ListParagraph"/>
+        <w:tabs>
+          <w:tab w:val="left" w:pos="2256"/>
+        </w:tabs>
+        <w:rPr>
+          <w:sz w:val="24"/>
         </w:rPr>
       </w:pPr>
       <w:bookmarkStart w:id="0" w:name="_GoBack"/>
@@ -3933,6 +5687,155 @@
 <file path=word/numbering.xml><?xml version="1.0" encoding="utf-8"?>
 <w:numbering xmlns:wpc="http://schemas.microsoft.com/office/word/2010/wordprocessingCanvas" xmlns:mc="http://schemas.openxmlformats.org/markup-compatibility/2006" xmlns:o="urn:schemas-microsoft-com:office:office" xmlns:r="http://schemas.openxmlformats.org/officeDocument/2006/relationships" xmlns:m="http://schemas.openxmlformats.org/officeDocument/2006/math" xmlns:v="urn:schemas-microsoft-com:vml" xmlns:wp14="http://schemas.microsoft.com/office/word/2010/wordprocessingDrawing" xmlns:wp="http://schemas.openxmlformats.org/drawingml/2006/wordprocessingDrawing" xmlns:w10="urn:schemas-microsoft-com:office:word" xmlns:w="http://schemas.openxmlformats.org/wordprocessingml/2006/main" xmlns:w14="http://schemas.microsoft.com/office/word/2010/wordml" xmlns:w15="http://schemas.microsoft.com/office/word/2012/wordml" xmlns:wpg="http://schemas.microsoft.com/office/word/2010/wordprocessingGroup" xmlns:wpi="http://schemas.microsoft.com/office/word/2010/wordprocessingInk" xmlns:wne="http://schemas.microsoft.com/office/word/2006/wordml" xmlns:wps="http://schemas.microsoft.com/office/word/2010/wordprocessingShape" mc:Ignorable="w14 w15 wp14">
   <w:abstractNum w:abstractNumId="0" w15:restartNumberingAfterBreak="0">
+    <w:nsid w:val="0D4D7C44"/>
+    <w:multiLevelType w:val="multilevel"/>
+    <w:tmpl w:val="23B673E4"/>
+    <w:lvl w:ilvl="0">
+      <w:start w:val="1"/>
+      <w:numFmt w:val="bullet"/>
+      <w:lvlText w:val=""/>
+      <w:lvlJc w:val="left"/>
+      <w:pPr>
+        <w:tabs>
+          <w:tab w:val="num" w:pos="720"/>
+        </w:tabs>
+        <w:ind w:left="720" w:hanging="360"/>
+      </w:pPr>
+      <w:rPr>
+        <w:rFonts w:ascii="Symbol" w:hAnsi="Symbol" w:hint="default"/>
+        <w:sz w:val="20"/>
+      </w:rPr>
+    </w:lvl>
+    <w:lvl w:ilvl="1">
+      <w:start w:val="1"/>
+      <w:numFmt w:val="bullet"/>
+      <w:lvlText w:val=""/>
+      <w:lvlJc w:val="left"/>
+      <w:pPr>
+        <w:tabs>
+          <w:tab w:val="num" w:pos="1440"/>
+        </w:tabs>
+        <w:ind w:left="1440" w:hanging="360"/>
+      </w:pPr>
+      <w:rPr>
+        <w:rFonts w:ascii="Symbol" w:hAnsi="Symbol" w:hint="default"/>
+        <w:sz w:val="20"/>
+      </w:rPr>
+    </w:lvl>
+    <w:lvl w:ilvl="2" w:tentative="1">
+      <w:start w:val="1"/>
+      <w:numFmt w:val="bullet"/>
+      <w:lvlText w:val=""/>
+      <w:lvlJc w:val="left"/>
+      <w:pPr>
+        <w:tabs>
+          <w:tab w:val="num" w:pos="2160"/>
+        </w:tabs>
+        <w:ind w:left="2160" w:hanging="360"/>
+      </w:pPr>
+      <w:rPr>
+        <w:rFonts w:ascii="Symbol" w:hAnsi="Symbol" w:hint="default"/>
+        <w:sz w:val="20"/>
+      </w:rPr>
+    </w:lvl>
+    <w:lvl w:ilvl="3" w:tentative="1">
+      <w:start w:val="1"/>
+      <w:numFmt w:val="bullet"/>
+      <w:lvlText w:val=""/>
+      <w:lvlJc w:val="left"/>
+      <w:pPr>
+        <w:tabs>
+          <w:tab w:val="num" w:pos="2880"/>
+        </w:tabs>
+        <w:ind w:left="2880" w:hanging="360"/>
+      </w:pPr>
+      <w:rPr>
+        <w:rFonts w:ascii="Symbol" w:hAnsi="Symbol" w:hint="default"/>
+        <w:sz w:val="20"/>
+      </w:rPr>
+    </w:lvl>
+    <w:lvl w:ilvl="4" w:tentative="1">
+      <w:start w:val="1"/>
+      <w:numFmt w:val="bullet"/>
+      <w:lvlText w:val=""/>
+      <w:lvlJc w:val="left"/>
+      <w:pPr>
+        <w:tabs>
+          <w:tab w:val="num" w:pos="3600"/>
+        </w:tabs>
+        <w:ind w:left="3600" w:hanging="360"/>
+      </w:pPr>
+      <w:rPr>
+        <w:rFonts w:ascii="Symbol" w:hAnsi="Symbol" w:hint="default"/>
+        <w:sz w:val="20"/>
+      </w:rPr>
+    </w:lvl>
+    <w:lvl w:ilvl="5" w:tentative="1">
+      <w:start w:val="1"/>
+      <w:numFmt w:val="bullet"/>
+      <w:lvlText w:val=""/>
+      <w:lvlJc w:val="left"/>
+      <w:pPr>
+        <w:tabs>
+          <w:tab w:val="num" w:pos="4320"/>
+        </w:tabs>
+        <w:ind w:left="4320" w:hanging="360"/>
+      </w:pPr>
+      <w:rPr>
+        <w:rFonts w:ascii="Symbol" w:hAnsi="Symbol" w:hint="default"/>
+        <w:sz w:val="20"/>
+      </w:rPr>
+    </w:lvl>
+    <w:lvl w:ilvl="6" w:tentative="1">
+      <w:start w:val="1"/>
+      <w:numFmt w:val="bullet"/>
+      <w:lvlText w:val=""/>
+      <w:lvlJc w:val="left"/>
+      <w:pPr>
+        <w:tabs>
+          <w:tab w:val="num" w:pos="5040"/>
+        </w:tabs>
+        <w:ind w:left="5040" w:hanging="360"/>
+      </w:pPr>
+      <w:rPr>
+        <w:rFonts w:ascii="Symbol" w:hAnsi="Symbol" w:hint="default"/>
+        <w:sz w:val="20"/>
+      </w:rPr>
+    </w:lvl>
+    <w:lvl w:ilvl="7" w:tentative="1">
+      <w:start w:val="1"/>
+      <w:numFmt w:val="bullet"/>
+      <w:lvlText w:val=""/>
+      <w:lvlJc w:val="left"/>
+      <w:pPr>
+        <w:tabs>
+          <w:tab w:val="num" w:pos="5760"/>
+        </w:tabs>
+        <w:ind w:left="5760" w:hanging="360"/>
+      </w:pPr>
+      <w:rPr>
+        <w:rFonts w:ascii="Symbol" w:hAnsi="Symbol" w:hint="default"/>
+        <w:sz w:val="20"/>
+      </w:rPr>
+    </w:lvl>
+    <w:lvl w:ilvl="8" w:tentative="1">
+      <w:start w:val="1"/>
+      <w:numFmt w:val="bullet"/>
+      <w:lvlText w:val=""/>
+      <w:lvlJc w:val="left"/>
+      <w:pPr>
+        <w:tabs>
+          <w:tab w:val="num" w:pos="6480"/>
+        </w:tabs>
+        <w:ind w:left="6480" w:hanging="360"/>
+      </w:pPr>
+      <w:rPr>
+        <w:rFonts w:ascii="Symbol" w:hAnsi="Symbol" w:hint="default"/>
+        <w:sz w:val="20"/>
+      </w:rPr>
+    </w:lvl>
+  </w:abstractNum>
+  <w:abstractNum w:abstractNumId="1" w15:restartNumberingAfterBreak="0">
     <w:nsid w:val="1DA3251C"/>
     <w:multiLevelType w:val="hybridMultilevel"/>
     <w:tmpl w:val="A4F84C08"/>
@@ -4045,7 +5948,7 @@
       </w:rPr>
     </w:lvl>
   </w:abstractNum>
-  <w:abstractNum w:abstractNumId="1" w15:restartNumberingAfterBreak="0">
+  <w:abstractNum w:abstractNumId="2" w15:restartNumberingAfterBreak="0">
     <w:nsid w:val="1FE25082"/>
     <w:multiLevelType w:val="hybridMultilevel"/>
     <w:tmpl w:val="A342A770"/>
@@ -4134,7 +6037,7 @@
       </w:pPr>
     </w:lvl>
   </w:abstractNum>
-  <w:abstractNum w:abstractNumId="2" w15:restartNumberingAfterBreak="0">
+  <w:abstractNum w:abstractNumId="3" w15:restartNumberingAfterBreak="0">
     <w:nsid w:val="207725CB"/>
     <w:multiLevelType w:val="hybridMultilevel"/>
     <w:tmpl w:val="3970F87A"/>
@@ -4247,7 +6150,7 @@
       </w:rPr>
     </w:lvl>
   </w:abstractNum>
-  <w:abstractNum w:abstractNumId="3" w15:restartNumberingAfterBreak="0">
+  <w:abstractNum w:abstractNumId="4" w15:restartNumberingAfterBreak="0">
     <w:nsid w:val="2A385930"/>
     <w:multiLevelType w:val="hybridMultilevel"/>
     <w:tmpl w:val="E0C695EC"/>
@@ -4336,7 +6239,305 @@
       </w:pPr>
     </w:lvl>
   </w:abstractNum>
-  <w:abstractNum w:abstractNumId="4" w15:restartNumberingAfterBreak="0">
+  <w:abstractNum w:abstractNumId="5" w15:restartNumberingAfterBreak="0">
+    <w:nsid w:val="2C807631"/>
+    <w:multiLevelType w:val="multilevel"/>
+    <w:tmpl w:val="0EE48558"/>
+    <w:lvl w:ilvl="0">
+      <w:start w:val="1"/>
+      <w:numFmt w:val="bullet"/>
+      <w:lvlText w:val=""/>
+      <w:lvlJc w:val="left"/>
+      <w:pPr>
+        <w:tabs>
+          <w:tab w:val="num" w:pos="720"/>
+        </w:tabs>
+        <w:ind w:left="720" w:hanging="360"/>
+      </w:pPr>
+      <w:rPr>
+        <w:rFonts w:ascii="Symbol" w:hAnsi="Symbol" w:hint="default"/>
+        <w:sz w:val="20"/>
+      </w:rPr>
+    </w:lvl>
+    <w:lvl w:ilvl="1" w:tentative="1">
+      <w:start w:val="1"/>
+      <w:numFmt w:val="bullet"/>
+      <w:lvlText w:val=""/>
+      <w:lvlJc w:val="left"/>
+      <w:pPr>
+        <w:tabs>
+          <w:tab w:val="num" w:pos="1440"/>
+        </w:tabs>
+        <w:ind w:left="1440" w:hanging="360"/>
+      </w:pPr>
+      <w:rPr>
+        <w:rFonts w:ascii="Symbol" w:hAnsi="Symbol" w:hint="default"/>
+        <w:sz w:val="20"/>
+      </w:rPr>
+    </w:lvl>
+    <w:lvl w:ilvl="2" w:tentative="1">
+      <w:start w:val="1"/>
+      <w:numFmt w:val="bullet"/>
+      <w:lvlText w:val=""/>
+      <w:lvlJc w:val="left"/>
+      <w:pPr>
+        <w:tabs>
+          <w:tab w:val="num" w:pos="2160"/>
+        </w:tabs>
+        <w:ind w:left="2160" w:hanging="360"/>
+      </w:pPr>
+      <w:rPr>
+        <w:rFonts w:ascii="Symbol" w:hAnsi="Symbol" w:hint="default"/>
+        <w:sz w:val="20"/>
+      </w:rPr>
+    </w:lvl>
+    <w:lvl w:ilvl="3" w:tentative="1">
+      <w:start w:val="1"/>
+      <w:numFmt w:val="bullet"/>
+      <w:lvlText w:val=""/>
+      <w:lvlJc w:val="left"/>
+      <w:pPr>
+        <w:tabs>
+          <w:tab w:val="num" w:pos="2880"/>
+        </w:tabs>
+        <w:ind w:left="2880" w:hanging="360"/>
+      </w:pPr>
+      <w:rPr>
+        <w:rFonts w:ascii="Symbol" w:hAnsi="Symbol" w:hint="default"/>
+        <w:sz w:val="20"/>
+      </w:rPr>
+    </w:lvl>
+    <w:lvl w:ilvl="4" w:tentative="1">
+      <w:start w:val="1"/>
+      <w:numFmt w:val="bullet"/>
+      <w:lvlText w:val=""/>
+      <w:lvlJc w:val="left"/>
+      <w:pPr>
+        <w:tabs>
+          <w:tab w:val="num" w:pos="3600"/>
+        </w:tabs>
+        <w:ind w:left="3600" w:hanging="360"/>
+      </w:pPr>
+      <w:rPr>
+        <w:rFonts w:ascii="Symbol" w:hAnsi="Symbol" w:hint="default"/>
+        <w:sz w:val="20"/>
+      </w:rPr>
+    </w:lvl>
+    <w:lvl w:ilvl="5" w:tentative="1">
+      <w:start w:val="1"/>
+      <w:numFmt w:val="bullet"/>
+      <w:lvlText w:val=""/>
+      <w:lvlJc w:val="left"/>
+      <w:pPr>
+        <w:tabs>
+          <w:tab w:val="num" w:pos="4320"/>
+        </w:tabs>
+        <w:ind w:left="4320" w:hanging="360"/>
+      </w:pPr>
+      <w:rPr>
+        <w:rFonts w:ascii="Symbol" w:hAnsi="Symbol" w:hint="default"/>
+        <w:sz w:val="20"/>
+      </w:rPr>
+    </w:lvl>
+    <w:lvl w:ilvl="6" w:tentative="1">
+      <w:start w:val="1"/>
+      <w:numFmt w:val="bullet"/>
+      <w:lvlText w:val=""/>
+      <w:lvlJc w:val="left"/>
+      <w:pPr>
+        <w:tabs>
+          <w:tab w:val="num" w:pos="5040"/>
+        </w:tabs>
+        <w:ind w:left="5040" w:hanging="360"/>
+      </w:pPr>
+      <w:rPr>
+        <w:rFonts w:ascii="Symbol" w:hAnsi="Symbol" w:hint="default"/>
+        <w:sz w:val="20"/>
+      </w:rPr>
+    </w:lvl>
+    <w:lvl w:ilvl="7" w:tentative="1">
+      <w:start w:val="1"/>
+      <w:numFmt w:val="bullet"/>
+      <w:lvlText w:val=""/>
+      <w:lvlJc w:val="left"/>
+      <w:pPr>
+        <w:tabs>
+          <w:tab w:val="num" w:pos="5760"/>
+        </w:tabs>
+        <w:ind w:left="5760" w:hanging="360"/>
+      </w:pPr>
+      <w:rPr>
+        <w:rFonts w:ascii="Symbol" w:hAnsi="Symbol" w:hint="default"/>
+        <w:sz w:val="20"/>
+      </w:rPr>
+    </w:lvl>
+    <w:lvl w:ilvl="8" w:tentative="1">
+      <w:start w:val="1"/>
+      <w:numFmt w:val="bullet"/>
+      <w:lvlText w:val=""/>
+      <w:lvlJc w:val="left"/>
+      <w:pPr>
+        <w:tabs>
+          <w:tab w:val="num" w:pos="6480"/>
+        </w:tabs>
+        <w:ind w:left="6480" w:hanging="360"/>
+      </w:pPr>
+      <w:rPr>
+        <w:rFonts w:ascii="Symbol" w:hAnsi="Symbol" w:hint="default"/>
+        <w:sz w:val="20"/>
+      </w:rPr>
+    </w:lvl>
+  </w:abstractNum>
+  <w:abstractNum w:abstractNumId="6" w15:restartNumberingAfterBreak="0">
+    <w:nsid w:val="33C55D09"/>
+    <w:multiLevelType w:val="multilevel"/>
+    <w:tmpl w:val="B686B7C6"/>
+    <w:lvl w:ilvl="0">
+      <w:start w:val="1"/>
+      <w:numFmt w:val="bullet"/>
+      <w:lvlText w:val=""/>
+      <w:lvlJc w:val="left"/>
+      <w:pPr>
+        <w:tabs>
+          <w:tab w:val="num" w:pos="720"/>
+        </w:tabs>
+        <w:ind w:left="720" w:hanging="360"/>
+      </w:pPr>
+      <w:rPr>
+        <w:rFonts w:ascii="Symbol" w:hAnsi="Symbol" w:hint="default"/>
+        <w:sz w:val="20"/>
+      </w:rPr>
+    </w:lvl>
+    <w:lvl w:ilvl="1">
+      <w:start w:val="1"/>
+      <w:numFmt w:val="bullet"/>
+      <w:lvlText w:val=""/>
+      <w:lvlJc w:val="left"/>
+      <w:pPr>
+        <w:tabs>
+          <w:tab w:val="num" w:pos="1440"/>
+        </w:tabs>
+        <w:ind w:left="1440" w:hanging="360"/>
+      </w:pPr>
+      <w:rPr>
+        <w:rFonts w:ascii="Symbol" w:hAnsi="Symbol" w:hint="default"/>
+        <w:sz w:val="20"/>
+      </w:rPr>
+    </w:lvl>
+    <w:lvl w:ilvl="2" w:tentative="1">
+      <w:start w:val="1"/>
+      <w:numFmt w:val="bullet"/>
+      <w:lvlText w:val=""/>
+      <w:lvlJc w:val="left"/>
+      <w:pPr>
+        <w:tabs>
+          <w:tab w:val="num" w:pos="2160"/>
+        </w:tabs>
+        <w:ind w:left="2160" w:hanging="360"/>
+      </w:pPr>
+      <w:rPr>
+        <w:rFonts w:ascii="Symbol" w:hAnsi="Symbol" w:hint="default"/>
+        <w:sz w:val="20"/>
+      </w:rPr>
+    </w:lvl>
+    <w:lvl w:ilvl="3" w:tentative="1">
+      <w:start w:val="1"/>
+      <w:numFmt w:val="bullet"/>
+      <w:lvlText w:val=""/>
+      <w:lvlJc w:val="left"/>
+      <w:pPr>
+        <w:tabs>
+          <w:tab w:val="num" w:pos="2880"/>
+        </w:tabs>
+        <w:ind w:left="2880" w:hanging="360"/>
+      </w:pPr>
+      <w:rPr>
+        <w:rFonts w:ascii="Symbol" w:hAnsi="Symbol" w:hint="default"/>
+        <w:sz w:val="20"/>
+      </w:rPr>
+    </w:lvl>
+    <w:lvl w:ilvl="4" w:tentative="1">
+      <w:start w:val="1"/>
+      <w:numFmt w:val="bullet"/>
+      <w:lvlText w:val=""/>
+      <w:lvlJc w:val="left"/>
+      <w:pPr>
+        <w:tabs>
+          <w:tab w:val="num" w:pos="3600"/>
+        </w:tabs>
+        <w:ind w:left="3600" w:hanging="360"/>
+      </w:pPr>
+      <w:rPr>
+        <w:rFonts w:ascii="Symbol" w:hAnsi="Symbol" w:hint="default"/>
+        <w:sz w:val="20"/>
+      </w:rPr>
+    </w:lvl>
+    <w:lvl w:ilvl="5" w:tentative="1">
+      <w:start w:val="1"/>
+      <w:numFmt w:val="bullet"/>
+      <w:lvlText w:val=""/>
+      <w:lvlJc w:val="left"/>
+      <w:pPr>
+        <w:tabs>
+          <w:tab w:val="num" w:pos="4320"/>
+        </w:tabs>
+        <w:ind w:left="4320" w:hanging="360"/>
+      </w:pPr>
+      <w:rPr>
+        <w:rFonts w:ascii="Symbol" w:hAnsi="Symbol" w:hint="default"/>
+        <w:sz w:val="20"/>
+      </w:rPr>
+    </w:lvl>
+    <w:lvl w:ilvl="6" w:tentative="1">
+      <w:start w:val="1"/>
+      <w:numFmt w:val="bullet"/>
+      <w:lvlText w:val=""/>
+      <w:lvlJc w:val="left"/>
+      <w:pPr>
+        <w:tabs>
+          <w:tab w:val="num" w:pos="5040"/>
+        </w:tabs>
+        <w:ind w:left="5040" w:hanging="360"/>
+      </w:pPr>
+      <w:rPr>
+        <w:rFonts w:ascii="Symbol" w:hAnsi="Symbol" w:hint="default"/>
+        <w:sz w:val="20"/>
+      </w:rPr>
+    </w:lvl>
+    <w:lvl w:ilvl="7" w:tentative="1">
+      <w:start w:val="1"/>
+      <w:numFmt w:val="bullet"/>
+      <w:lvlText w:val=""/>
+      <w:lvlJc w:val="left"/>
+      <w:pPr>
+        <w:tabs>
+          <w:tab w:val="num" w:pos="5760"/>
+        </w:tabs>
+        <w:ind w:left="5760" w:hanging="360"/>
+      </w:pPr>
+      <w:rPr>
+        <w:rFonts w:ascii="Symbol" w:hAnsi="Symbol" w:hint="default"/>
+        <w:sz w:val="20"/>
+      </w:rPr>
+    </w:lvl>
+    <w:lvl w:ilvl="8" w:tentative="1">
+      <w:start w:val="1"/>
+      <w:numFmt w:val="bullet"/>
+      <w:lvlText w:val=""/>
+      <w:lvlJc w:val="left"/>
+      <w:pPr>
+        <w:tabs>
+          <w:tab w:val="num" w:pos="6480"/>
+        </w:tabs>
+        <w:ind w:left="6480" w:hanging="360"/>
+      </w:pPr>
+      <w:rPr>
+        <w:rFonts w:ascii="Symbol" w:hAnsi="Symbol" w:hint="default"/>
+        <w:sz w:val="20"/>
+      </w:rPr>
+    </w:lvl>
+  </w:abstractNum>
+  <w:abstractNum w:abstractNumId="7" w15:restartNumberingAfterBreak="0">
     <w:nsid w:val="39A64B1D"/>
     <w:multiLevelType w:val="hybridMultilevel"/>
     <w:tmpl w:val="A9E4FF62"/>
@@ -4425,7 +6626,7 @@
       </w:pPr>
     </w:lvl>
   </w:abstractNum>
-  <w:abstractNum w:abstractNumId="5" w15:restartNumberingAfterBreak="0">
+  <w:abstractNum w:abstractNumId="8" w15:restartNumberingAfterBreak="0">
     <w:nsid w:val="3AE93198"/>
     <w:multiLevelType w:val="hybridMultilevel"/>
     <w:tmpl w:val="B9B62172"/>
@@ -4538,7 +6739,7 @@
       </w:rPr>
     </w:lvl>
   </w:abstractNum>
-  <w:abstractNum w:abstractNumId="6" w15:restartNumberingAfterBreak="0">
+  <w:abstractNum w:abstractNumId="9" w15:restartNumberingAfterBreak="0">
     <w:nsid w:val="3B2A6EEA"/>
     <w:multiLevelType w:val="hybridMultilevel"/>
     <w:tmpl w:val="D04481B8"/>
@@ -4627,7 +6828,7 @@
       </w:pPr>
     </w:lvl>
   </w:abstractNum>
-  <w:abstractNum w:abstractNumId="7" w15:restartNumberingAfterBreak="0">
+  <w:abstractNum w:abstractNumId="10" w15:restartNumberingAfterBreak="0">
     <w:nsid w:val="3D547150"/>
     <w:multiLevelType w:val="hybridMultilevel"/>
     <w:tmpl w:val="C3481DC0"/>
@@ -4716,7 +6917,156 @@
       </w:pPr>
     </w:lvl>
   </w:abstractNum>
-  <w:abstractNum w:abstractNumId="8" w15:restartNumberingAfterBreak="0">
+  <w:abstractNum w:abstractNumId="11" w15:restartNumberingAfterBreak="0">
+    <w:nsid w:val="3EA75AAD"/>
+    <w:multiLevelType w:val="multilevel"/>
+    <w:tmpl w:val="EB408C8E"/>
+    <w:lvl w:ilvl="0">
+      <w:start w:val="1"/>
+      <w:numFmt w:val="bullet"/>
+      <w:lvlText w:val=""/>
+      <w:lvlJc w:val="left"/>
+      <w:pPr>
+        <w:tabs>
+          <w:tab w:val="num" w:pos="720"/>
+        </w:tabs>
+        <w:ind w:left="720" w:hanging="360"/>
+      </w:pPr>
+      <w:rPr>
+        <w:rFonts w:ascii="Symbol" w:hAnsi="Symbol" w:hint="default"/>
+        <w:sz w:val="20"/>
+      </w:rPr>
+    </w:lvl>
+    <w:lvl w:ilvl="1" w:tentative="1">
+      <w:start w:val="1"/>
+      <w:numFmt w:val="bullet"/>
+      <w:lvlText w:val=""/>
+      <w:lvlJc w:val="left"/>
+      <w:pPr>
+        <w:tabs>
+          <w:tab w:val="num" w:pos="1440"/>
+        </w:tabs>
+        <w:ind w:left="1440" w:hanging="360"/>
+      </w:pPr>
+      <w:rPr>
+        <w:rFonts w:ascii="Symbol" w:hAnsi="Symbol" w:hint="default"/>
+        <w:sz w:val="20"/>
+      </w:rPr>
+    </w:lvl>
+    <w:lvl w:ilvl="2" w:tentative="1">
+      <w:start w:val="1"/>
+      <w:numFmt w:val="bullet"/>
+      <w:lvlText w:val=""/>
+      <w:lvlJc w:val="left"/>
+      <w:pPr>
+        <w:tabs>
+          <w:tab w:val="num" w:pos="2160"/>
+        </w:tabs>
+        <w:ind w:left="2160" w:hanging="360"/>
+      </w:pPr>
+      <w:rPr>
+        <w:rFonts w:ascii="Symbol" w:hAnsi="Symbol" w:hint="default"/>
+        <w:sz w:val="20"/>
+      </w:rPr>
+    </w:lvl>
+    <w:lvl w:ilvl="3" w:tentative="1">
+      <w:start w:val="1"/>
+      <w:numFmt w:val="bullet"/>
+      <w:lvlText w:val=""/>
+      <w:lvlJc w:val="left"/>
+      <w:pPr>
+        <w:tabs>
+          <w:tab w:val="num" w:pos="2880"/>
+        </w:tabs>
+        <w:ind w:left="2880" w:hanging="360"/>
+      </w:pPr>
+      <w:rPr>
+        <w:rFonts w:ascii="Symbol" w:hAnsi="Symbol" w:hint="default"/>
+        <w:sz w:val="20"/>
+      </w:rPr>
+    </w:lvl>
+    <w:lvl w:ilvl="4" w:tentative="1">
+      <w:start w:val="1"/>
+      <w:numFmt w:val="bullet"/>
+      <w:lvlText w:val=""/>
+      <w:lvlJc w:val="left"/>
+      <w:pPr>
+        <w:tabs>
+          <w:tab w:val="num" w:pos="3600"/>
+        </w:tabs>
+        <w:ind w:left="3600" w:hanging="360"/>
+      </w:pPr>
+      <w:rPr>
+        <w:rFonts w:ascii="Symbol" w:hAnsi="Symbol" w:hint="default"/>
+        <w:sz w:val="20"/>
+      </w:rPr>
+    </w:lvl>
+    <w:lvl w:ilvl="5" w:tentative="1">
+      <w:start w:val="1"/>
+      <w:numFmt w:val="bullet"/>
+      <w:lvlText w:val=""/>
+      <w:lvlJc w:val="left"/>
+      <w:pPr>
+        <w:tabs>
+          <w:tab w:val="num" w:pos="4320"/>
+        </w:tabs>
+        <w:ind w:left="4320" w:hanging="360"/>
+      </w:pPr>
+      <w:rPr>
+        <w:rFonts w:ascii="Symbol" w:hAnsi="Symbol" w:hint="default"/>
+        <w:sz w:val="20"/>
+      </w:rPr>
+    </w:lvl>
+    <w:lvl w:ilvl="6" w:tentative="1">
+      <w:start w:val="1"/>
+      <w:numFmt w:val="bullet"/>
+      <w:lvlText w:val=""/>
+      <w:lvlJc w:val="left"/>
+      <w:pPr>
+        <w:tabs>
+          <w:tab w:val="num" w:pos="5040"/>
+        </w:tabs>
+        <w:ind w:left="5040" w:hanging="360"/>
+      </w:pPr>
+      <w:rPr>
+        <w:rFonts w:ascii="Symbol" w:hAnsi="Symbol" w:hint="default"/>
+        <w:sz w:val="20"/>
+      </w:rPr>
+    </w:lvl>
+    <w:lvl w:ilvl="7" w:tentative="1">
+      <w:start w:val="1"/>
+      <w:numFmt w:val="bullet"/>
+      <w:lvlText w:val=""/>
+      <w:lvlJc w:val="left"/>
+      <w:pPr>
+        <w:tabs>
+          <w:tab w:val="num" w:pos="5760"/>
+        </w:tabs>
+        <w:ind w:left="5760" w:hanging="360"/>
+      </w:pPr>
+      <w:rPr>
+        <w:rFonts w:ascii="Symbol" w:hAnsi="Symbol" w:hint="default"/>
+        <w:sz w:val="20"/>
+      </w:rPr>
+    </w:lvl>
+    <w:lvl w:ilvl="8" w:tentative="1">
+      <w:start w:val="1"/>
+      <w:numFmt w:val="bullet"/>
+      <w:lvlText w:val=""/>
+      <w:lvlJc w:val="left"/>
+      <w:pPr>
+        <w:tabs>
+          <w:tab w:val="num" w:pos="6480"/>
+        </w:tabs>
+        <w:ind w:left="6480" w:hanging="360"/>
+      </w:pPr>
+      <w:rPr>
+        <w:rFonts w:ascii="Symbol" w:hAnsi="Symbol" w:hint="default"/>
+        <w:sz w:val="20"/>
+      </w:rPr>
+    </w:lvl>
+  </w:abstractNum>
+  <w:abstractNum w:abstractNumId="12" w15:restartNumberingAfterBreak="0">
     <w:nsid w:val="42353AF2"/>
     <w:multiLevelType w:val="hybridMultilevel"/>
     <w:tmpl w:val="09F8D810"/>
@@ -4807,7 +7157,7 @@
       </w:pPr>
     </w:lvl>
   </w:abstractNum>
-  <w:abstractNum w:abstractNumId="9" w15:restartNumberingAfterBreak="0">
+  <w:abstractNum w:abstractNumId="13" w15:restartNumberingAfterBreak="0">
     <w:nsid w:val="42532531"/>
     <w:multiLevelType w:val="hybridMultilevel"/>
     <w:tmpl w:val="522CEB4C"/>
@@ -4898,7 +7248,98 @@
       </w:pPr>
     </w:lvl>
   </w:abstractNum>
-  <w:abstractNum w:abstractNumId="10" w15:restartNumberingAfterBreak="0">
+  <w:abstractNum w:abstractNumId="14" w15:restartNumberingAfterBreak="0">
+    <w:nsid w:val="469169C8"/>
+    <w:multiLevelType w:val="hybridMultilevel"/>
+    <w:tmpl w:val="2B9C7CFA"/>
+    <w:lvl w:ilvl="0" w:tplc="0409000F">
+      <w:start w:val="1"/>
+      <w:numFmt w:val="decimal"/>
+      <w:lvlText w:val="%1."/>
+      <w:lvlJc w:val="left"/>
+      <w:pPr>
+        <w:ind w:left="720" w:hanging="360"/>
+      </w:pPr>
+      <w:rPr>
+        <w:rFonts w:hint="default"/>
+        <w:b w:val="0"/>
+        <w:sz w:val="24"/>
+      </w:rPr>
+    </w:lvl>
+    <w:lvl w:ilvl="1" w:tplc="04090019">
+      <w:start w:val="1"/>
+      <w:numFmt w:val="lowerLetter"/>
+      <w:lvlText w:val="%2."/>
+      <w:lvlJc w:val="left"/>
+      <w:pPr>
+        <w:ind w:left="1440" w:hanging="360"/>
+      </w:pPr>
+    </w:lvl>
+    <w:lvl w:ilvl="2" w:tplc="0409001B">
+      <w:start w:val="1"/>
+      <w:numFmt w:val="lowerRoman"/>
+      <w:lvlText w:val="%3."/>
+      <w:lvlJc w:val="right"/>
+      <w:pPr>
+        <w:ind w:left="2160" w:hanging="180"/>
+      </w:pPr>
+    </w:lvl>
+    <w:lvl w:ilvl="3" w:tplc="0409000F" w:tentative="1">
+      <w:start w:val="1"/>
+      <w:numFmt w:val="decimal"/>
+      <w:lvlText w:val="%4."/>
+      <w:lvlJc w:val="left"/>
+      <w:pPr>
+        <w:ind w:left="2880" w:hanging="360"/>
+      </w:pPr>
+    </w:lvl>
+    <w:lvl w:ilvl="4" w:tplc="04090019" w:tentative="1">
+      <w:start w:val="1"/>
+      <w:numFmt w:val="lowerLetter"/>
+      <w:lvlText w:val="%5."/>
+      <w:lvlJc w:val="left"/>
+      <w:pPr>
+        <w:ind w:left="3600" w:hanging="360"/>
+      </w:pPr>
+    </w:lvl>
+    <w:lvl w:ilvl="5" w:tplc="0409001B" w:tentative="1">
+      <w:start w:val="1"/>
+      <w:numFmt w:val="lowerRoman"/>
+      <w:lvlText w:val="%6."/>
+      <w:lvlJc w:val="right"/>
+      <w:pPr>
+        <w:ind w:left="4320" w:hanging="180"/>
+      </w:pPr>
+    </w:lvl>
+    <w:lvl w:ilvl="6" w:tplc="0409000F" w:tentative="1">
+      <w:start w:val="1"/>
+      <w:numFmt w:val="decimal"/>
+      <w:lvlText w:val="%7."/>
+      <w:lvlJc w:val="left"/>
+      <w:pPr>
+        <w:ind w:left="5040" w:hanging="360"/>
+      </w:pPr>
+    </w:lvl>
+    <w:lvl w:ilvl="7" w:tplc="04090019" w:tentative="1">
+      <w:start w:val="1"/>
+      <w:numFmt w:val="lowerLetter"/>
+      <w:lvlText w:val="%8."/>
+      <w:lvlJc w:val="left"/>
+      <w:pPr>
+        <w:ind w:left="5760" w:hanging="360"/>
+      </w:pPr>
+    </w:lvl>
+    <w:lvl w:ilvl="8" w:tplc="0409001B" w:tentative="1">
+      <w:start w:val="1"/>
+      <w:numFmt w:val="lowerRoman"/>
+      <w:lvlText w:val="%9."/>
+      <w:lvlJc w:val="right"/>
+      <w:pPr>
+        <w:ind w:left="6480" w:hanging="180"/>
+      </w:pPr>
+    </w:lvl>
+  </w:abstractNum>
+  <w:abstractNum w:abstractNumId="15" w15:restartNumberingAfterBreak="0">
     <w:nsid w:val="48645DAF"/>
     <w:multiLevelType w:val="hybridMultilevel"/>
     <w:tmpl w:val="B6DE1074"/>
@@ -4984,7 +7425,7 @@
       </w:pPr>
     </w:lvl>
   </w:abstractNum>
-  <w:abstractNum w:abstractNumId="11" w15:restartNumberingAfterBreak="0">
+  <w:abstractNum w:abstractNumId="16" w15:restartNumberingAfterBreak="0">
     <w:nsid w:val="4EAD17BF"/>
     <w:multiLevelType w:val="hybridMultilevel"/>
     <w:tmpl w:val="DC0E98BA"/>
@@ -5080,7 +7521,7 @@
       </w:pPr>
     </w:lvl>
   </w:abstractNum>
-  <w:abstractNum w:abstractNumId="12" w15:restartNumberingAfterBreak="0">
+  <w:abstractNum w:abstractNumId="17" w15:restartNumberingAfterBreak="0">
     <w:nsid w:val="52C1703B"/>
     <w:multiLevelType w:val="hybridMultilevel"/>
     <w:tmpl w:val="C8A4B13C"/>
@@ -5169,7 +7610,7 @@
       </w:pPr>
     </w:lvl>
   </w:abstractNum>
-  <w:abstractNum w:abstractNumId="13" w15:restartNumberingAfterBreak="0">
+  <w:abstractNum w:abstractNumId="18" w15:restartNumberingAfterBreak="0">
     <w:nsid w:val="54120EA4"/>
     <w:multiLevelType w:val="hybridMultilevel"/>
     <w:tmpl w:val="D6F29A8C"/>
@@ -5282,7 +7723,156 @@
       </w:rPr>
     </w:lvl>
   </w:abstractNum>
-  <w:abstractNum w:abstractNumId="14" w15:restartNumberingAfterBreak="0">
+  <w:abstractNum w:abstractNumId="19" w15:restartNumberingAfterBreak="0">
+    <w:nsid w:val="59DE5D1B"/>
+    <w:multiLevelType w:val="multilevel"/>
+    <w:tmpl w:val="2D7AF77C"/>
+    <w:lvl w:ilvl="0">
+      <w:start w:val="1"/>
+      <w:numFmt w:val="bullet"/>
+      <w:lvlText w:val=""/>
+      <w:lvlJc w:val="left"/>
+      <w:pPr>
+        <w:tabs>
+          <w:tab w:val="num" w:pos="720"/>
+        </w:tabs>
+        <w:ind w:left="720" w:hanging="360"/>
+      </w:pPr>
+      <w:rPr>
+        <w:rFonts w:ascii="Symbol" w:hAnsi="Symbol" w:hint="default"/>
+        <w:sz w:val="20"/>
+      </w:rPr>
+    </w:lvl>
+    <w:lvl w:ilvl="1">
+      <w:start w:val="1"/>
+      <w:numFmt w:val="bullet"/>
+      <w:lvlText w:val=""/>
+      <w:lvlJc w:val="left"/>
+      <w:pPr>
+        <w:tabs>
+          <w:tab w:val="num" w:pos="1440"/>
+        </w:tabs>
+        <w:ind w:left="1440" w:hanging="360"/>
+      </w:pPr>
+      <w:rPr>
+        <w:rFonts w:ascii="Symbol" w:hAnsi="Symbol" w:hint="default"/>
+        <w:sz w:val="20"/>
+      </w:rPr>
+    </w:lvl>
+    <w:lvl w:ilvl="2" w:tentative="1">
+      <w:start w:val="1"/>
+      <w:numFmt w:val="bullet"/>
+      <w:lvlText w:val=""/>
+      <w:lvlJc w:val="left"/>
+      <w:pPr>
+        <w:tabs>
+          <w:tab w:val="num" w:pos="2160"/>
+        </w:tabs>
+        <w:ind w:left="2160" w:hanging="360"/>
+      </w:pPr>
+      <w:rPr>
+        <w:rFonts w:ascii="Symbol" w:hAnsi="Symbol" w:hint="default"/>
+        <w:sz w:val="20"/>
+      </w:rPr>
+    </w:lvl>
+    <w:lvl w:ilvl="3" w:tentative="1">
+      <w:start w:val="1"/>
+      <w:numFmt w:val="bullet"/>
+      <w:lvlText w:val=""/>
+      <w:lvlJc w:val="left"/>
+      <w:pPr>
+        <w:tabs>
+          <w:tab w:val="num" w:pos="2880"/>
+        </w:tabs>
+        <w:ind w:left="2880" w:hanging="360"/>
+      </w:pPr>
+      <w:rPr>
+        <w:rFonts w:ascii="Symbol" w:hAnsi="Symbol" w:hint="default"/>
+        <w:sz w:val="20"/>
+      </w:rPr>
+    </w:lvl>
+    <w:lvl w:ilvl="4" w:tentative="1">
+      <w:start w:val="1"/>
+      <w:numFmt w:val="bullet"/>
+      <w:lvlText w:val=""/>
+      <w:lvlJc w:val="left"/>
+      <w:pPr>
+        <w:tabs>
+          <w:tab w:val="num" w:pos="3600"/>
+        </w:tabs>
+        <w:ind w:left="3600" w:hanging="360"/>
+      </w:pPr>
+      <w:rPr>
+        <w:rFonts w:ascii="Symbol" w:hAnsi="Symbol" w:hint="default"/>
+        <w:sz w:val="20"/>
+      </w:rPr>
+    </w:lvl>
+    <w:lvl w:ilvl="5" w:tentative="1">
+      <w:start w:val="1"/>
+      <w:numFmt w:val="bullet"/>
+      <w:lvlText w:val=""/>
+      <w:lvlJc w:val="left"/>
+      <w:pPr>
+        <w:tabs>
+          <w:tab w:val="num" w:pos="4320"/>
+        </w:tabs>
+        <w:ind w:left="4320" w:hanging="360"/>
+      </w:pPr>
+      <w:rPr>
+        <w:rFonts w:ascii="Symbol" w:hAnsi="Symbol" w:hint="default"/>
+        <w:sz w:val="20"/>
+      </w:rPr>
+    </w:lvl>
+    <w:lvl w:ilvl="6" w:tentative="1">
+      <w:start w:val="1"/>
+      <w:numFmt w:val="bullet"/>
+      <w:lvlText w:val=""/>
+      <w:lvlJc w:val="left"/>
+      <w:pPr>
+        <w:tabs>
+          <w:tab w:val="num" w:pos="5040"/>
+        </w:tabs>
+        <w:ind w:left="5040" w:hanging="360"/>
+      </w:pPr>
+      <w:rPr>
+        <w:rFonts w:ascii="Symbol" w:hAnsi="Symbol" w:hint="default"/>
+        <w:sz w:val="20"/>
+      </w:rPr>
+    </w:lvl>
+    <w:lvl w:ilvl="7" w:tentative="1">
+      <w:start w:val="1"/>
+      <w:numFmt w:val="bullet"/>
+      <w:lvlText w:val=""/>
+      <w:lvlJc w:val="left"/>
+      <w:pPr>
+        <w:tabs>
+          <w:tab w:val="num" w:pos="5760"/>
+        </w:tabs>
+        <w:ind w:left="5760" w:hanging="360"/>
+      </w:pPr>
+      <w:rPr>
+        <w:rFonts w:ascii="Symbol" w:hAnsi="Symbol" w:hint="default"/>
+        <w:sz w:val="20"/>
+      </w:rPr>
+    </w:lvl>
+    <w:lvl w:ilvl="8" w:tentative="1">
+      <w:start w:val="1"/>
+      <w:numFmt w:val="bullet"/>
+      <w:lvlText w:val=""/>
+      <w:lvlJc w:val="left"/>
+      <w:pPr>
+        <w:tabs>
+          <w:tab w:val="num" w:pos="6480"/>
+        </w:tabs>
+        <w:ind w:left="6480" w:hanging="360"/>
+      </w:pPr>
+      <w:rPr>
+        <w:rFonts w:ascii="Symbol" w:hAnsi="Symbol" w:hint="default"/>
+        <w:sz w:val="20"/>
+      </w:rPr>
+    </w:lvl>
+  </w:abstractNum>
+  <w:abstractNum w:abstractNumId="20" w15:restartNumberingAfterBreak="0">
     <w:nsid w:val="5F0D512C"/>
     <w:multiLevelType w:val="multilevel"/>
     <w:tmpl w:val="74B6DD30"/>
@@ -5431,7 +8021,120 @@
       </w:rPr>
     </w:lvl>
   </w:abstractNum>
-  <w:abstractNum w:abstractNumId="15" w15:restartNumberingAfterBreak="0">
+  <w:abstractNum w:abstractNumId="21" w15:restartNumberingAfterBreak="0">
+    <w:nsid w:val="60D4615B"/>
+    <w:multiLevelType w:val="multilevel"/>
+    <w:tmpl w:val="6E9E0752"/>
+    <w:lvl w:ilvl="0">
+      <w:start w:val="2"/>
+      <w:numFmt w:val="decimal"/>
+      <w:lvlText w:val="%1."/>
+      <w:lvlJc w:val="left"/>
+      <w:pPr>
+        <w:tabs>
+          <w:tab w:val="num" w:pos="720"/>
+        </w:tabs>
+        <w:ind w:left="720" w:hanging="360"/>
+      </w:pPr>
+    </w:lvl>
+    <w:lvl w:ilvl="1" w:tentative="1">
+      <w:start w:val="1"/>
+      <w:numFmt w:val="decimal"/>
+      <w:lvlText w:val="%2."/>
+      <w:lvlJc w:val="left"/>
+      <w:pPr>
+        <w:tabs>
+          <w:tab w:val="num" w:pos="1440"/>
+        </w:tabs>
+        <w:ind w:left="1440" w:hanging="360"/>
+      </w:pPr>
+    </w:lvl>
+    <w:lvl w:ilvl="2" w:tentative="1">
+      <w:start w:val="1"/>
+      <w:numFmt w:val="decimal"/>
+      <w:lvlText w:val="%3."/>
+      <w:lvlJc w:val="left"/>
+      <w:pPr>
+        <w:tabs>
+          <w:tab w:val="num" w:pos="2160"/>
+        </w:tabs>
+        <w:ind w:left="2160" w:hanging="360"/>
+      </w:pPr>
+    </w:lvl>
+    <w:lvl w:ilvl="3" w:tentative="1">
+      <w:start w:val="1"/>
+      <w:numFmt w:val="decimal"/>
+      <w:lvlText w:val="%4."/>
+      <w:lvlJc w:val="left"/>
+      <w:pPr>
+        <w:tabs>
+          <w:tab w:val="num" w:pos="2880"/>
+        </w:tabs>
+        <w:ind w:left="2880" w:hanging="360"/>
+      </w:pPr>
+    </w:lvl>
+    <w:lvl w:ilvl="4" w:tentative="1">
+      <w:start w:val="1"/>
+      <w:numFmt w:val="decimal"/>
+      <w:lvlText w:val="%5."/>
+      <w:lvlJc w:val="left"/>
+      <w:pPr>
+        <w:tabs>
+          <w:tab w:val="num" w:pos="3600"/>
+        </w:tabs>
+        <w:ind w:left="3600" w:hanging="360"/>
+      </w:pPr>
+    </w:lvl>
+    <w:lvl w:ilvl="5" w:tentative="1">
+      <w:start w:val="1"/>
+      <w:numFmt w:val="decimal"/>
+      <w:lvlText w:val="%6."/>
+      <w:lvlJc w:val="left"/>
+      <w:pPr>
+        <w:tabs>
+          <w:tab w:val="num" w:pos="4320"/>
+        </w:tabs>
+        <w:ind w:left="4320" w:hanging="360"/>
+      </w:pPr>
+    </w:lvl>
+    <w:lvl w:ilvl="6" w:tentative="1">
+      <w:start w:val="1"/>
+      <w:numFmt w:val="decimal"/>
+      <w:lvlText w:val="%7."/>
+      <w:lvlJc w:val="left"/>
+      <w:pPr>
+        <w:tabs>
+          <w:tab w:val="num" w:pos="5040"/>
+        </w:tabs>
+        <w:ind w:left="5040" w:hanging="360"/>
+      </w:pPr>
+    </w:lvl>
+    <w:lvl w:ilvl="7" w:tentative="1">
+      <w:start w:val="1"/>
+      <w:numFmt w:val="decimal"/>
+      <w:lvlText w:val="%8."/>
+      <w:lvlJc w:val="left"/>
+      <w:pPr>
+        <w:tabs>
+          <w:tab w:val="num" w:pos="5760"/>
+        </w:tabs>
+        <w:ind w:left="5760" w:hanging="360"/>
+      </w:pPr>
+    </w:lvl>
+    <w:lvl w:ilvl="8" w:tentative="1">
+      <w:start w:val="1"/>
+      <w:numFmt w:val="decimal"/>
+      <w:lvlText w:val="%9."/>
+      <w:lvlJc w:val="left"/>
+      <w:pPr>
+        <w:tabs>
+          <w:tab w:val="num" w:pos="6480"/>
+        </w:tabs>
+        <w:ind w:left="6480" w:hanging="360"/>
+      </w:pPr>
+    </w:lvl>
+  </w:abstractNum>
+  <w:abstractNum w:abstractNumId="22" w15:restartNumberingAfterBreak="0">
     <w:nsid w:val="65BD5EE7"/>
     <w:multiLevelType w:val="multilevel"/>
     <w:tmpl w:val="FAD090AA"/>
@@ -5580,7 +8283,156 @@
       </w:rPr>
     </w:lvl>
   </w:abstractNum>
-  <w:abstractNum w:abstractNumId="16" w15:restartNumberingAfterBreak="0">
+  <w:abstractNum w:abstractNumId="23" w15:restartNumberingAfterBreak="0">
+    <w:nsid w:val="66644E0C"/>
+    <w:multiLevelType w:val="multilevel"/>
+    <w:tmpl w:val="DC541ECE"/>
+    <w:lvl w:ilvl="0">
+      <w:start w:val="1"/>
+      <w:numFmt w:val="bullet"/>
+      <w:lvlText w:val=""/>
+      <w:lvlJc w:val="left"/>
+      <w:pPr>
+        <w:tabs>
+          <w:tab w:val="num" w:pos="720"/>
+        </w:tabs>
+        <w:ind w:left="720" w:hanging="360"/>
+      </w:pPr>
+      <w:rPr>
+        <w:rFonts w:ascii="Symbol" w:hAnsi="Symbol" w:hint="default"/>
+        <w:sz w:val="20"/>
+      </w:rPr>
+    </w:lvl>
+    <w:lvl w:ilvl="1">
+      <w:start w:val="1"/>
+      <w:numFmt w:val="bullet"/>
+      <w:lvlText w:val=""/>
+      <w:lvlJc w:val="left"/>
+      <w:pPr>
+        <w:tabs>
+          <w:tab w:val="num" w:pos="1440"/>
+        </w:tabs>
+        <w:ind w:left="1440" w:hanging="360"/>
+      </w:pPr>
+      <w:rPr>
+        <w:rFonts w:ascii="Symbol" w:hAnsi="Symbol" w:hint="default"/>
+        <w:sz w:val="20"/>
+      </w:rPr>
+    </w:lvl>
+    <w:lvl w:ilvl="2" w:tentative="1">
+      <w:start w:val="1"/>
+      <w:numFmt w:val="bullet"/>
+      <w:lvlText w:val=""/>
+      <w:lvlJc w:val="left"/>
+      <w:pPr>
+        <w:tabs>
+          <w:tab w:val="num" w:pos="2160"/>
+        </w:tabs>
+        <w:ind w:left="2160" w:hanging="360"/>
+      </w:pPr>
+      <w:rPr>
+        <w:rFonts w:ascii="Symbol" w:hAnsi="Symbol" w:hint="default"/>
+        <w:sz w:val="20"/>
+      </w:rPr>
+    </w:lvl>
+    <w:lvl w:ilvl="3" w:tentative="1">
+      <w:start w:val="1"/>
+      <w:numFmt w:val="bullet"/>
+      <w:lvlText w:val=""/>
+      <w:lvlJc w:val="left"/>
+      <w:pPr>
+        <w:tabs>
+          <w:tab w:val="num" w:pos="2880"/>
+        </w:tabs>
+        <w:ind w:left="2880" w:hanging="360"/>
+      </w:pPr>
+      <w:rPr>
+        <w:rFonts w:ascii="Symbol" w:hAnsi="Symbol" w:hint="default"/>
+        <w:sz w:val="20"/>
+      </w:rPr>
+    </w:lvl>
+    <w:lvl w:ilvl="4" w:tentative="1">
+      <w:start w:val="1"/>
+      <w:numFmt w:val="bullet"/>
+      <w:lvlText w:val=""/>
+      <w:lvlJc w:val="left"/>
+      <w:pPr>
+        <w:tabs>
+          <w:tab w:val="num" w:pos="3600"/>
+        </w:tabs>
+        <w:ind w:left="3600" w:hanging="360"/>
+      </w:pPr>
+      <w:rPr>
+        <w:rFonts w:ascii="Symbol" w:hAnsi="Symbol" w:hint="default"/>
+        <w:sz w:val="20"/>
+      </w:rPr>
+    </w:lvl>
+    <w:lvl w:ilvl="5" w:tentative="1">
+      <w:start w:val="1"/>
+      <w:numFmt w:val="bullet"/>
+      <w:lvlText w:val=""/>
+      <w:lvlJc w:val="left"/>
+      <w:pPr>
+        <w:tabs>
+          <w:tab w:val="num" w:pos="4320"/>
+        </w:tabs>
+        <w:ind w:left="4320" w:hanging="360"/>
+      </w:pPr>
+      <w:rPr>
+        <w:rFonts w:ascii="Symbol" w:hAnsi="Symbol" w:hint="default"/>
+        <w:sz w:val="20"/>
+      </w:rPr>
+    </w:lvl>
+    <w:lvl w:ilvl="6" w:tentative="1">
+      <w:start w:val="1"/>
+      <w:numFmt w:val="bullet"/>
+      <w:lvlText w:val=""/>
+      <w:lvlJc w:val="left"/>
+      <w:pPr>
+        <w:tabs>
+          <w:tab w:val="num" w:pos="5040"/>
+        </w:tabs>
+        <w:ind w:left="5040" w:hanging="360"/>
+      </w:pPr>
+      <w:rPr>
+        <w:rFonts w:ascii="Symbol" w:hAnsi="Symbol" w:hint="default"/>
+        <w:sz w:val="20"/>
+      </w:rPr>
+    </w:lvl>
+    <w:lvl w:ilvl="7" w:tentative="1">
+      <w:start w:val="1"/>
+      <w:numFmt w:val="bullet"/>
+      <w:lvlText w:val=""/>
+      <w:lvlJc w:val="left"/>
+      <w:pPr>
+        <w:tabs>
+          <w:tab w:val="num" w:pos="5760"/>
+        </w:tabs>
+        <w:ind w:left="5760" w:hanging="360"/>
+      </w:pPr>
+      <w:rPr>
+        <w:rFonts w:ascii="Symbol" w:hAnsi="Symbol" w:hint="default"/>
+        <w:sz w:val="20"/>
+      </w:rPr>
+    </w:lvl>
+    <w:lvl w:ilvl="8" w:tentative="1">
+      <w:start w:val="1"/>
+      <w:numFmt w:val="bullet"/>
+      <w:lvlText w:val=""/>
+      <w:lvlJc w:val="left"/>
+      <w:pPr>
+        <w:tabs>
+          <w:tab w:val="num" w:pos="6480"/>
+        </w:tabs>
+        <w:ind w:left="6480" w:hanging="360"/>
+      </w:pPr>
+      <w:rPr>
+        <w:rFonts w:ascii="Symbol" w:hAnsi="Symbol" w:hint="default"/>
+        <w:sz w:val="20"/>
+      </w:rPr>
+    </w:lvl>
+  </w:abstractNum>
+  <w:abstractNum w:abstractNumId="24" w15:restartNumberingAfterBreak="0">
     <w:nsid w:val="6AA32C35"/>
     <w:multiLevelType w:val="hybridMultilevel"/>
     <w:tmpl w:val="4692BC14"/>
@@ -5669,7 +8521,7 @@
       </w:pPr>
     </w:lvl>
   </w:abstractNum>
-  <w:abstractNum w:abstractNumId="17" w15:restartNumberingAfterBreak="0">
+  <w:abstractNum w:abstractNumId="25" w15:restartNumberingAfterBreak="0">
     <w:nsid w:val="6C9F6A62"/>
     <w:multiLevelType w:val="hybridMultilevel"/>
     <w:tmpl w:val="1C9E575C"/>
@@ -5782,10 +8634,10 @@
       </w:rPr>
     </w:lvl>
   </w:abstractNum>
-  <w:abstractNum w:abstractNumId="18" w15:restartNumberingAfterBreak="0">
+  <w:abstractNum w:abstractNumId="26" w15:restartNumberingAfterBreak="0">
     <w:nsid w:val="76A1476A"/>
     <w:multiLevelType w:val="hybridMultilevel"/>
-    <w:tmpl w:val="B442EC16"/>
+    <w:tmpl w:val="32A2DA1C"/>
     <w:lvl w:ilvl="0" w:tplc="0409000F">
       <w:start w:val="1"/>
       <w:numFmt w:val="decimal"/>
@@ -5873,62 +8725,202 @@
       </w:pPr>
     </w:lvl>
   </w:abstractNum>
+  <w:abstractNum w:abstractNumId="27" w15:restartNumberingAfterBreak="0">
+    <w:nsid w:val="790E59C4"/>
+    <w:multiLevelType w:val="multilevel"/>
+    <w:tmpl w:val="00E83FB6"/>
+    <w:lvl w:ilvl="0">
+      <w:start w:val="1"/>
+      <w:numFmt w:val="decimal"/>
+      <w:lvlText w:val="%1."/>
+      <w:lvlJc w:val="left"/>
+      <w:pPr>
+        <w:tabs>
+          <w:tab w:val="num" w:pos="720"/>
+        </w:tabs>
+        <w:ind w:left="720" w:hanging="360"/>
+      </w:pPr>
+    </w:lvl>
+    <w:lvl w:ilvl="1" w:tentative="1">
+      <w:start w:val="1"/>
+      <w:numFmt w:val="decimal"/>
+      <w:lvlText w:val="%2."/>
+      <w:lvlJc w:val="left"/>
+      <w:pPr>
+        <w:tabs>
+          <w:tab w:val="num" w:pos="1440"/>
+        </w:tabs>
+        <w:ind w:left="1440" w:hanging="360"/>
+      </w:pPr>
+    </w:lvl>
+    <w:lvl w:ilvl="2" w:tentative="1">
+      <w:start w:val="1"/>
+      <w:numFmt w:val="decimal"/>
+      <w:lvlText w:val="%3."/>
+      <w:lvlJc w:val="left"/>
+      <w:pPr>
+        <w:tabs>
+          <w:tab w:val="num" w:pos="2160"/>
+        </w:tabs>
+        <w:ind w:left="2160" w:hanging="360"/>
+      </w:pPr>
+    </w:lvl>
+    <w:lvl w:ilvl="3" w:tentative="1">
+      <w:start w:val="1"/>
+      <w:numFmt w:val="decimal"/>
+      <w:lvlText w:val="%4."/>
+      <w:lvlJc w:val="left"/>
+      <w:pPr>
+        <w:tabs>
+          <w:tab w:val="num" w:pos="2880"/>
+        </w:tabs>
+        <w:ind w:left="2880" w:hanging="360"/>
+      </w:pPr>
+    </w:lvl>
+    <w:lvl w:ilvl="4" w:tentative="1">
+      <w:start w:val="1"/>
+      <w:numFmt w:val="decimal"/>
+      <w:lvlText w:val="%5."/>
+      <w:lvlJc w:val="left"/>
+      <w:pPr>
+        <w:tabs>
+          <w:tab w:val="num" w:pos="3600"/>
+        </w:tabs>
+        <w:ind w:left="3600" w:hanging="360"/>
+      </w:pPr>
+    </w:lvl>
+    <w:lvl w:ilvl="5" w:tentative="1">
+      <w:start w:val="1"/>
+      <w:numFmt w:val="decimal"/>
+      <w:lvlText w:val="%6."/>
+      <w:lvlJc w:val="left"/>
+      <w:pPr>
+        <w:tabs>
+          <w:tab w:val="num" w:pos="4320"/>
+        </w:tabs>
+        <w:ind w:left="4320" w:hanging="360"/>
+      </w:pPr>
+    </w:lvl>
+    <w:lvl w:ilvl="6" w:tentative="1">
+      <w:start w:val="1"/>
+      <w:numFmt w:val="decimal"/>
+      <w:lvlText w:val="%7."/>
+      <w:lvlJc w:val="left"/>
+      <w:pPr>
+        <w:tabs>
+          <w:tab w:val="num" w:pos="5040"/>
+        </w:tabs>
+        <w:ind w:left="5040" w:hanging="360"/>
+      </w:pPr>
+    </w:lvl>
+    <w:lvl w:ilvl="7" w:tentative="1">
+      <w:start w:val="1"/>
+      <w:numFmt w:val="decimal"/>
+      <w:lvlText w:val="%8."/>
+      <w:lvlJc w:val="left"/>
+      <w:pPr>
+        <w:tabs>
+          <w:tab w:val="num" w:pos="5760"/>
+        </w:tabs>
+        <w:ind w:left="5760" w:hanging="360"/>
+      </w:pPr>
+    </w:lvl>
+    <w:lvl w:ilvl="8" w:tentative="1">
+      <w:start w:val="1"/>
+      <w:numFmt w:val="decimal"/>
+      <w:lvlText w:val="%9."/>
+      <w:lvlJc w:val="left"/>
+      <w:pPr>
+        <w:tabs>
+          <w:tab w:val="num" w:pos="6480"/>
+        </w:tabs>
+        <w:ind w:left="6480" w:hanging="360"/>
+      </w:pPr>
+    </w:lvl>
+  </w:abstractNum>
   <w:num w:numId="1">
+    <w:abstractNumId w:val="4"/>
+  </w:num>
+  <w:num w:numId="2">
+    <w:abstractNumId w:val="25"/>
+  </w:num>
+  <w:num w:numId="3">
+    <w:abstractNumId w:val="8"/>
+  </w:num>
+  <w:num w:numId="4">
+    <w:abstractNumId w:val="2"/>
+  </w:num>
+  <w:num w:numId="5">
+    <w:abstractNumId w:val="13"/>
+  </w:num>
+  <w:num w:numId="6">
+    <w:abstractNumId w:val="22"/>
+  </w:num>
+  <w:num w:numId="7">
+    <w:abstractNumId w:val="15"/>
+  </w:num>
+  <w:num w:numId="8">
+    <w:abstractNumId w:val="16"/>
+  </w:num>
+  <w:num w:numId="9">
+    <w:abstractNumId w:val="18"/>
+  </w:num>
+  <w:num w:numId="10">
+    <w:abstractNumId w:val="9"/>
+  </w:num>
+  <w:num w:numId="11">
     <w:abstractNumId w:val="3"/>
   </w:num>
-  <w:num w:numId="2">
+  <w:num w:numId="12">
+    <w:abstractNumId w:val="1"/>
+  </w:num>
+  <w:num w:numId="13">
+    <w:abstractNumId w:val="24"/>
+  </w:num>
+  <w:num w:numId="14">
+    <w:abstractNumId w:val="7"/>
+  </w:num>
+  <w:num w:numId="15">
     <w:abstractNumId w:val="17"/>
   </w:num>
-  <w:num w:numId="3">
+  <w:num w:numId="16">
+    <w:abstractNumId w:val="10"/>
+  </w:num>
+  <w:num w:numId="17">
+    <w:abstractNumId w:val="12"/>
+  </w:num>
+  <w:num w:numId="18">
+    <w:abstractNumId w:val="20"/>
+  </w:num>
+  <w:num w:numId="19">
+    <w:abstractNumId w:val="26"/>
+  </w:num>
+  <w:num w:numId="20">
+    <w:abstractNumId w:val="27"/>
+  </w:num>
+  <w:num w:numId="21">
+    <w:abstractNumId w:val="11"/>
+  </w:num>
+  <w:num w:numId="22">
+    <w:abstractNumId w:val="21"/>
+  </w:num>
+  <w:num w:numId="23">
     <w:abstractNumId w:val="5"/>
   </w:num>
-  <w:num w:numId="4">
-    <w:abstractNumId w:val="1"/>
+  <w:num w:numId="24">
+    <w:abstractNumId w:val="19"/>
   </w:num>
-  <w:num w:numId="5">
-    <w:abstractNumId w:val="9"/>
+  <w:num w:numId="25">
+    <w:abstractNumId w:val="0"/>
   </w:num>
-  <w:num w:numId="6">
-    <w:abstractNumId w:val="15"/>
-  </w:num>
-  <w:num w:numId="7">
-    <w:abstractNumId w:val="10"/>
-  </w:num>
-  <w:num w:numId="8">
-    <w:abstractNumId w:val="11"/>
-  </w:num>
-  <w:num w:numId="9">
-    <w:abstractNumId w:val="13"/>
-  </w:num>
-  <w:num w:numId="10">
+  <w:num w:numId="26">
     <w:abstractNumId w:val="6"/>
   </w:num>
-  <w:num w:numId="11">
-    <w:abstractNumId w:val="2"/>
+  <w:num w:numId="27">
+    <w:abstractNumId w:val="23"/>
   </w:num>
-  <w:num w:numId="12">
-    <w:abstractNumId w:val="0"/>
-  </w:num>
-  <w:num w:numId="13">
-    <w:abstractNumId w:val="16"/>
-  </w:num>
-  <w:num w:numId="14">
-    <w:abstractNumId w:val="4"/>
-  </w:num>
-  <w:num w:numId="15">
-    <w:abstractNumId w:val="12"/>
-  </w:num>
-  <w:num w:numId="16">
-    <w:abstractNumId w:val="7"/>
-  </w:num>
-  <w:num w:numId="17">
-    <w:abstractNumId w:val="8"/>
-  </w:num>
-  <w:num w:numId="18">
+  <w:num w:numId="28">
     <w:abstractNumId w:val="14"/>
-  </w:num>
-  <w:num w:numId="19">
-    <w:abstractNumId w:val="18"/>
   </w:num>
 </w:numbering>
 </file>
@@ -6326,6 +9318,7 @@
   <w:style w:type="paragraph" w:default="1" w:styleId="Normal">
     <w:name w:val="Normal"/>
     <w:qFormat/>
+    <w:rsid w:val="007441F7"/>
   </w:style>
   <w:style w:type="character" w:default="1" w:styleId="DefaultParagraphFont">
     <w:name w:val="Default Paragraph Font"/>

</xml_diff>